<commit_message>
Documento de casos de uso atualizado
</commit_message>
<xml_diff>
--- a/Documentos/Casos de Uso/User_Cases_Time_Peru.docx
+++ b/Documentos/Casos de Uso/User_Cases_Time_Peru.docx
@@ -1,6 +1,6 @@
 
 <file path=word/document.xml><?xml version="1.0" encoding="utf-8"?>
-<w:document xmlns:ve="http://schemas.openxmlformats.org/markup-compatibility/2006" xmlns:o="urn:schemas-microsoft-com:office:office" xmlns:r="http://schemas.openxmlformats.org/officeDocument/2006/relationships" xmlns:m="http://schemas.openxmlformats.org/officeDocument/2006/math" xmlns:v="urn:schemas-microsoft-com:vml" xmlns:wp="http://schemas.openxmlformats.org/drawingml/2006/wordprocessingDrawing" xmlns:w10="urn:schemas-microsoft-com:office:word" xmlns:w="http://schemas.openxmlformats.org/wordprocessingml/2006/main" xmlns:wne="http://schemas.microsoft.com/office/word/2006/wordml">
+<w:document xmlns:wpc="http://schemas.microsoft.com/office/word/2010/wordprocessingCanvas" xmlns:mc="http://schemas.openxmlformats.org/markup-compatibility/2006" xmlns:o="urn:schemas-microsoft-com:office:office" xmlns:r="http://schemas.openxmlformats.org/officeDocument/2006/relationships" xmlns:m="http://schemas.openxmlformats.org/officeDocument/2006/math" xmlns:v="urn:schemas-microsoft-com:vml" xmlns:wp14="http://schemas.microsoft.com/office/word/2010/wordprocessingDrawing" xmlns:wp="http://schemas.openxmlformats.org/drawingml/2006/wordprocessingDrawing" xmlns:w10="urn:schemas-microsoft-com:office:word" xmlns:w="http://schemas.openxmlformats.org/wordprocessingml/2006/main" xmlns:w14="http://schemas.microsoft.com/office/word/2010/wordml" xmlns:w15="http://schemas.microsoft.com/office/word/2012/wordml" xmlns:wpg="http://schemas.microsoft.com/office/word/2010/wordprocessingGroup" xmlns:wpi="http://schemas.microsoft.com/office/word/2010/wordprocessingInk" xmlns:wne="http://schemas.microsoft.com/office/word/2006/wordml" xmlns:wps="http://schemas.microsoft.com/office/word/2010/wordprocessingShape" mc:Ignorable="w14 w15 wp14">
   <w:body>
     <w:p>
       <w:pPr>
@@ -18,8 +18,6 @@
           <w:szCs w:val="36"/>
         </w:rPr>
       </w:pPr>
-      <w:bookmarkStart w:id="0" w:name="_GoBack"/>
-      <w:bookmarkEnd w:id="0"/>
     </w:p>
     <w:p>
       <w:pPr>
@@ -521,15 +519,15 @@
           <w:sz w:val="32"/>
         </w:rPr>
       </w:pPr>
-      <w:bookmarkStart w:id="1" w:name="_Toc320182887"/>
-      <w:bookmarkStart w:id="2" w:name="_Toc322434721"/>
-      <w:bookmarkStart w:id="3" w:name="_Toc322434765"/>
-      <w:bookmarkStart w:id="4" w:name="_Toc322508972"/>
-      <w:bookmarkStart w:id="5" w:name="_Toc322603138"/>
-      <w:bookmarkStart w:id="6" w:name="_Toc322609743"/>
-      <w:bookmarkStart w:id="7" w:name="_Toc323198074"/>
-      <w:bookmarkStart w:id="8" w:name="_Toc324338484"/>
-      <w:bookmarkStart w:id="9" w:name="_Toc325702435"/>
+      <w:bookmarkStart w:id="0" w:name="_Toc320182887"/>
+      <w:bookmarkStart w:id="1" w:name="_Toc322434721"/>
+      <w:bookmarkStart w:id="2" w:name="_Toc322434765"/>
+      <w:bookmarkStart w:id="3" w:name="_Toc322508972"/>
+      <w:bookmarkStart w:id="4" w:name="_Toc322603138"/>
+      <w:bookmarkStart w:id="5" w:name="_Toc322609743"/>
+      <w:bookmarkStart w:id="6" w:name="_Toc323198074"/>
+      <w:bookmarkStart w:id="7" w:name="_Toc324338484"/>
+      <w:bookmarkStart w:id="8" w:name="_Toc325702435"/>
       <w:r>
         <w:rPr>
           <w:b/>
@@ -537,6 +535,7 @@
         </w:rPr>
         <w:t>Índice</w:t>
       </w:r>
+      <w:bookmarkEnd w:id="0"/>
       <w:bookmarkEnd w:id="1"/>
       <w:bookmarkEnd w:id="2"/>
       <w:bookmarkEnd w:id="3"/>
@@ -545,7 +544,6 @@
       <w:bookmarkEnd w:id="6"/>
       <w:bookmarkEnd w:id="7"/>
       <w:bookmarkEnd w:id="8"/>
-      <w:bookmarkEnd w:id="9"/>
     </w:p>
     <w:p>
       <w:pPr>
@@ -3535,12 +3533,12 @@
         <w:pStyle w:val="Ttulo1"/>
         <w:ind w:left="142" w:hanging="426"/>
       </w:pPr>
-      <w:bookmarkStart w:id="10" w:name="_Toc465202767"/>
+      <w:bookmarkStart w:id="9" w:name="_Toc465202767"/>
       <w:r>
         <w:lastRenderedPageBreak/>
         <w:t>Visão em Casos de Uso</w:t>
       </w:r>
-      <w:bookmarkEnd w:id="10"/>
+      <w:bookmarkEnd w:id="9"/>
     </w:p>
     <w:p>
       <w:pPr>
@@ -3614,15 +3612,15 @@
         <w:pStyle w:val="Ttulo1"/>
         <w:ind w:left="142" w:hanging="426"/>
       </w:pPr>
-      <w:bookmarkStart w:id="11" w:name="_Toc465202768"/>
+      <w:bookmarkStart w:id="10" w:name="_Toc465202768"/>
       <w:r>
         <w:t>Referências</w:t>
       </w:r>
-      <w:bookmarkEnd w:id="11"/>
+      <w:bookmarkEnd w:id="10"/>
     </w:p>
     <w:p>
       <w:pPr>
-        <w:pStyle w:val="ListParagraph"/>
+        <w:pStyle w:val="PargrafodaLista1"/>
         <w:numPr>
           <w:ilvl w:val="0"/>
           <w:numId w:val="12"/>
@@ -3638,7 +3636,7 @@
         <w:pStyle w:val="Ttulo1"/>
         <w:ind w:left="142" w:hanging="426"/>
       </w:pPr>
-      <w:bookmarkStart w:id="12" w:name="_Toc465202769"/>
+      <w:bookmarkStart w:id="11" w:name="_Toc465202769"/>
       <w:r>
         <w:t>Caso de Uso UC01</w:t>
       </w:r>
@@ -3648,17 +3646,17 @@
       <w:r>
         <w:t>Cadastrar Usuário</w:t>
       </w:r>
-      <w:bookmarkEnd w:id="12"/>
+      <w:bookmarkEnd w:id="11"/>
     </w:p>
     <w:p>
       <w:pPr>
         <w:pStyle w:val="Ttulo2"/>
       </w:pPr>
-      <w:bookmarkStart w:id="13" w:name="_Toc465202770"/>
+      <w:bookmarkStart w:id="12" w:name="_Toc465202770"/>
       <w:r>
         <w:t>Descrição do fluxo do caso de uso.</w:t>
       </w:r>
-      <w:bookmarkEnd w:id="13"/>
+      <w:bookmarkEnd w:id="12"/>
     </w:p>
     <w:tbl>
       <w:tblPr>
@@ -3667,7 +3665,7 @@
         <w:tblCellMar>
           <w:left w:w="113" w:type="dxa"/>
         </w:tblCellMar>
-        <w:tblLook w:val="0000"/>
+        <w:tblLook w:val="0000" w:firstRow="0" w:lastRow="0" w:firstColumn="0" w:lastColumn="0" w:noHBand="0" w:noVBand="0"/>
       </w:tblPr>
       <w:tblGrid>
         <w:gridCol w:w="2121"/>
@@ -3752,10 +3750,7 @@
               <w:ind w:firstLine="0"/>
             </w:pPr>
             <w:r>
-              <w:t xml:space="preserve">Administrador e </w:t>
-            </w:r>
-            <w:r>
-              <w:t>Administrador Central</w:t>
+              <w:t>Qualquer</w:t>
             </w:r>
           </w:p>
         </w:tc>
@@ -3797,7 +3792,10 @@
               <w:ind w:firstLine="0"/>
             </w:pPr>
             <w:r>
-              <w:t xml:space="preserve">O usuário deve estar autenticado e ter privilégios para criação. </w:t>
+              <w:t>Usuário deve acessar o portal.</w:t>
+            </w:r>
+            <w:r>
+              <w:t xml:space="preserve"> </w:t>
             </w:r>
           </w:p>
         </w:tc>
@@ -3842,12 +3840,38 @@
               <w:rPr>
                 <w:u w:val="single"/>
               </w:rPr>
-              <w:t>O Administrador devera acessar a área de registro de usuário</w:t>
-            </w:r>
-          </w:p>
-          <w:p>
-            <w:pPr>
-              <w:pStyle w:val="ListParagraph"/>
+              <w:t xml:space="preserve">O </w:t>
+            </w:r>
+            <w:r>
+              <w:rPr>
+                <w:u w:val="single"/>
+              </w:rPr>
+              <w:t>usuário</w:t>
+            </w:r>
+            <w:r>
+              <w:rPr>
+                <w:u w:val="single"/>
+              </w:rPr>
+              <w:t xml:space="preserve"> </w:t>
+            </w:r>
+            <w:proofErr w:type="spellStart"/>
+            <w:r>
+              <w:rPr>
+                <w:u w:val="single"/>
+              </w:rPr>
+              <w:t>devera</w:t>
+            </w:r>
+            <w:proofErr w:type="spellEnd"/>
+            <w:r>
+              <w:rPr>
+                <w:u w:val="single"/>
+              </w:rPr>
+              <w:t xml:space="preserve"> acessar a área de registro de usuário</w:t>
+            </w:r>
+          </w:p>
+          <w:p>
+            <w:pPr>
+              <w:pStyle w:val="PargrafodaLista1"/>
               <w:numPr>
                 <w:ilvl w:val="0"/>
                 <w:numId w:val="14"/>
@@ -3855,12 +3879,26 @@
               <w:spacing w:after="0"/>
             </w:pPr>
             <w:r>
-              <w:t>O administrador deverá preencher as informações do usuário tais como: login, nome, senha, descrição, e-mail, telefone.</w:t>
-            </w:r>
-          </w:p>
-          <w:p>
-            <w:pPr>
-              <w:pStyle w:val="ListParagraph"/>
+              <w:t xml:space="preserve">O </w:t>
+            </w:r>
+            <w:r>
+              <w:t>usuário</w:t>
+            </w:r>
+            <w:r>
+              <w:t xml:space="preserve"> deverá preencher as informações tais como: </w:t>
+            </w:r>
+            <w:proofErr w:type="spellStart"/>
+            <w:r>
+              <w:t>login</w:t>
+            </w:r>
+            <w:proofErr w:type="spellEnd"/>
+            <w:r>
+              <w:t>, nome, senha, descrição, e-mail, telefone.</w:t>
+            </w:r>
+          </w:p>
+          <w:p>
+            <w:pPr>
+              <w:pStyle w:val="PargrafodaLista1"/>
               <w:numPr>
                 <w:ilvl w:val="0"/>
                 <w:numId w:val="14"/>
@@ -3868,16 +3906,22 @@
               <w:spacing w:after="0"/>
             </w:pPr>
             <w:r>
-              <w:t xml:space="preserve">Após preencher todas as propriedades, o administrador deverá definir o </w:t>
+              <w:t xml:space="preserve">Após todos os dados serem preenchidos o </w:t>
+            </w:r>
+            <w:r>
+              <w:t>usuário</w:t>
+            </w:r>
+            <w:r>
+              <w:t xml:space="preserve"> deve confirmar as </w:t>
             </w:r>
             <w:r>
               <w:lastRenderedPageBreak/>
-              <w:t>nível de permissão. Se for um administrador central, poderá optar por anunciante ou administrador, caso seja somente um administrador, a única opção será inserir um anunciante.</w:t>
-            </w:r>
-          </w:p>
-          <w:p>
-            <w:pPr>
-              <w:pStyle w:val="ListParagraph"/>
+              <w:t>informações e clicar no botão criar.</w:t>
+            </w:r>
+          </w:p>
+          <w:p>
+            <w:pPr>
+              <w:pStyle w:val="PargrafodaLista1"/>
               <w:numPr>
                 <w:ilvl w:val="0"/>
                 <w:numId w:val="14"/>
@@ -3885,25 +3929,12 @@
               <w:spacing w:after="0"/>
             </w:pPr>
             <w:r>
-              <w:t>Após todos os dados serem preenchidos o administrador deve confirmar as informações e clicar no botão criar.</w:t>
-            </w:r>
-          </w:p>
-          <w:p>
-            <w:pPr>
-              <w:pStyle w:val="ListParagraph"/>
-              <w:numPr>
-                <w:ilvl w:val="0"/>
-                <w:numId w:val="14"/>
-              </w:numPr>
-              <w:spacing w:after="0"/>
-            </w:pPr>
-            <w:r>
               <w:t>O e-mail01 é enviado</w:t>
             </w:r>
           </w:p>
           <w:p>
             <w:pPr>
-              <w:pStyle w:val="ListParagraph"/>
+              <w:pStyle w:val="PargrafodaLista1"/>
               <w:numPr>
                 <w:ilvl w:val="0"/>
                 <w:numId w:val="14"/>
@@ -3962,7 +3993,7 @@
           </w:p>
           <w:p>
             <w:pPr>
-              <w:pStyle w:val="ListParagraph"/>
+              <w:pStyle w:val="PargrafodaLista1"/>
               <w:numPr>
                 <w:ilvl w:val="0"/>
                 <w:numId w:val="17"/>
@@ -3975,7 +4006,7 @@
           </w:p>
           <w:p>
             <w:pPr>
-              <w:pStyle w:val="ListParagraph"/>
+              <w:pStyle w:val="PargrafodaLista1"/>
               <w:numPr>
                 <w:ilvl w:val="0"/>
                 <w:numId w:val="17"/>
@@ -3988,7 +4019,7 @@
           </w:p>
           <w:p>
             <w:pPr>
-              <w:pStyle w:val="ListParagraph"/>
+              <w:pStyle w:val="PargrafodaLista1"/>
               <w:numPr>
                 <w:ilvl w:val="0"/>
                 <w:numId w:val="17"/>
@@ -4001,7 +4032,7 @@
           </w:p>
           <w:p>
             <w:pPr>
-              <w:pStyle w:val="ListParagraph"/>
+              <w:pStyle w:val="PargrafodaLista1"/>
               <w:spacing w:after="0"/>
               <w:ind w:left="0" w:firstLine="0"/>
             </w:pPr>
@@ -4025,8 +4056,13 @@
               <w:ind w:firstLine="0"/>
             </w:pPr>
             <w:r>
-              <w:t>Fluxo de Excecão</w:t>
-            </w:r>
+              <w:t xml:space="preserve">Fluxo de </w:t>
+            </w:r>
+            <w:proofErr w:type="spellStart"/>
+            <w:r>
+              <w:t>Excecão</w:t>
+            </w:r>
+            <w:proofErr w:type="spellEnd"/>
           </w:p>
         </w:tc>
         <w:tc>
@@ -4066,7 +4102,7 @@
           </w:p>
           <w:p>
             <w:pPr>
-              <w:pStyle w:val="ListParagraph"/>
+              <w:pStyle w:val="PargrafodaLista1"/>
               <w:numPr>
                 <w:ilvl w:val="0"/>
                 <w:numId w:val="16"/>
@@ -4085,7 +4121,7 @@
         <w:tblStyle w:val="Tabelacomgrade"/>
         <w:tblW w:w="0" w:type="auto"/>
         <w:tblInd w:w="-34" w:type="dxa"/>
-        <w:tblLook w:val="04A0"/>
+        <w:tblLook w:val="04A0" w:firstRow="1" w:lastRow="0" w:firstColumn="1" w:lastColumn="0" w:noHBand="0" w:noVBand="1"/>
       </w:tblPr>
       <w:tblGrid>
         <w:gridCol w:w="2156"/>
@@ -4123,9 +4159,9 @@
       <w:pPr>
         <w:pStyle w:val="Ttulo2"/>
       </w:pPr>
-      <w:bookmarkStart w:id="14" w:name="_Toc366605826"/>
-      <w:bookmarkStart w:id="15" w:name="_Toc369069471"/>
-      <w:bookmarkStart w:id="16" w:name="_Toc465202771"/>
+      <w:bookmarkStart w:id="13" w:name="_Toc366605826"/>
+      <w:bookmarkStart w:id="14" w:name="_Toc369069471"/>
+      <w:bookmarkStart w:id="15" w:name="_Toc465202771"/>
       <w:r>
         <w:t>E</w:t>
       </w:r>
@@ -4138,12 +4174,12 @@
       <w:r>
         <w:t xml:space="preserve"> </w:t>
       </w:r>
+      <w:bookmarkEnd w:id="13"/>
       <w:bookmarkEnd w:id="14"/>
-      <w:bookmarkEnd w:id="15"/>
       <w:r>
         <w:t>Usuário Criado Com Sucesso</w:t>
       </w:r>
-      <w:bookmarkEnd w:id="16"/>
+      <w:bookmarkEnd w:id="15"/>
     </w:p>
     <w:p/>
     <w:tbl>
@@ -4152,7 +4188,7 @@
         <w:tblW w:w="9356" w:type="dxa"/>
         <w:tblInd w:w="-176" w:type="dxa"/>
         <w:tblLayout w:type="fixed"/>
-        <w:tblLook w:val="04A0"/>
+        <w:tblLook w:val="04A0" w:firstRow="1" w:lastRow="0" w:firstColumn="1" w:lastColumn="0" w:noHBand="0" w:noVBand="1"/>
       </w:tblPr>
       <w:tblGrid>
         <w:gridCol w:w="1844"/>
@@ -4309,8 +4345,13 @@
               <w:ind w:firstLine="0"/>
               <w:jc w:val="left"/>
             </w:pPr>
-            <w:r>
-              <w:t>Usuário Registrado com sucesso.</w:t>
+            <w:proofErr w:type="gramStart"/>
+            <w:r>
+              <w:t>Usuário Registrado</w:t>
+            </w:r>
+            <w:proofErr w:type="gramEnd"/>
+            <w:r>
+              <w:t xml:space="preserve"> com sucesso.</w:t>
             </w:r>
           </w:p>
         </w:tc>
@@ -4423,7 +4464,21 @@
               <w:rPr>
                 <w:sz w:val="22"/>
               </w:rPr>
-              <w:t>Seu login é:</w:t>
+              <w:t xml:space="preserve">Seu </w:t>
+            </w:r>
+            <w:proofErr w:type="spellStart"/>
+            <w:r>
+              <w:rPr>
+                <w:sz w:val="22"/>
+              </w:rPr>
+              <w:t>login</w:t>
+            </w:r>
+            <w:proofErr w:type="spellEnd"/>
+            <w:r>
+              <w:rPr>
+                <w:sz w:val="22"/>
+              </w:rPr>
+              <w:t xml:space="preserve"> é:</w:t>
             </w:r>
           </w:p>
           <w:p>
@@ -4474,11 +4529,11 @@
       <w:pPr>
         <w:pStyle w:val="Ttulo2"/>
       </w:pPr>
-      <w:bookmarkStart w:id="17" w:name="_Toc465202772"/>
+      <w:bookmarkStart w:id="16" w:name="_Toc465202772"/>
       <w:r>
         <w:t>Email02 – E-mail Inválido</w:t>
       </w:r>
-      <w:bookmarkEnd w:id="17"/>
+      <w:bookmarkEnd w:id="16"/>
     </w:p>
     <w:p>
       <w:pPr>
@@ -4491,7 +4546,7 @@
         <w:tblW w:w="9356" w:type="dxa"/>
         <w:tblInd w:w="-176" w:type="dxa"/>
         <w:tblLayout w:type="fixed"/>
-        <w:tblLook w:val="04A0"/>
+        <w:tblLook w:val="04A0" w:firstRow="1" w:lastRow="0" w:firstColumn="1" w:lastColumn="0" w:noHBand="0" w:noVBand="1"/>
       </w:tblPr>
       <w:tblGrid>
         <w:gridCol w:w="1844"/>
@@ -4774,11 +4829,11 @@
       <w:pPr>
         <w:pStyle w:val="Ttulo2"/>
       </w:pPr>
-      <w:bookmarkStart w:id="18" w:name="_Toc465202773"/>
+      <w:bookmarkStart w:id="17" w:name="_Toc465202773"/>
       <w:r>
         <w:t>Mensagens</w:t>
       </w:r>
-      <w:bookmarkEnd w:id="18"/>
+      <w:bookmarkEnd w:id="17"/>
     </w:p>
     <w:p/>
     <w:tbl>
@@ -4787,7 +4842,7 @@
         <w:tblW w:w="8960" w:type="dxa"/>
         <w:tblInd w:w="-176" w:type="dxa"/>
         <w:tblLayout w:type="fixed"/>
-        <w:tblLook w:val="04A0"/>
+        <w:tblLook w:val="04A0" w:firstRow="1" w:lastRow="0" w:firstColumn="1" w:lastColumn="0" w:noHBand="0" w:noVBand="1"/>
       </w:tblPr>
       <w:tblGrid>
         <w:gridCol w:w="1447"/>
@@ -4812,7 +4867,6 @@
               <w:rPr>
                 <w:sz w:val="22"/>
               </w:rPr>
-              <w:lastRenderedPageBreak/>
               <w:t>Id</w:t>
             </w:r>
           </w:p>
@@ -4867,7 +4921,10 @@
               <w:jc w:val="left"/>
             </w:pPr>
             <w:r>
-              <w:t>Evento aprovado com sucesso.</w:t>
+              <w:t>Usuário cadastrado</w:t>
+            </w:r>
+            <w:r>
+              <w:t xml:space="preserve"> sucesso.</w:t>
             </w:r>
           </w:p>
         </w:tc>
@@ -4918,11 +4975,11 @@
         <w:pStyle w:val="Ttulo1"/>
         <w:ind w:left="142" w:hanging="426"/>
       </w:pPr>
-      <w:bookmarkStart w:id="19" w:name="_Toc465202774"/>
+      <w:bookmarkStart w:id="18" w:name="_Toc465202774"/>
       <w:r>
         <w:t>Caso de Uso UC02 – Cadastrar Anúncio</w:t>
       </w:r>
-      <w:bookmarkEnd w:id="19"/>
+      <w:bookmarkEnd w:id="18"/>
     </w:p>
     <w:p>
       <w:pPr>
@@ -4938,11 +4995,11 @@
       <w:pPr>
         <w:pStyle w:val="Ttulo2"/>
       </w:pPr>
-      <w:bookmarkStart w:id="20" w:name="_Toc465202775"/>
+      <w:bookmarkStart w:id="19" w:name="_Toc465202775"/>
       <w:r>
         <w:t>Descrição do fluxo do caso de uso.</w:t>
       </w:r>
-      <w:bookmarkEnd w:id="20"/>
+      <w:bookmarkEnd w:id="19"/>
     </w:p>
     <w:tbl>
       <w:tblPr>
@@ -4951,7 +5008,7 @@
         <w:tblCellMar>
           <w:left w:w="113" w:type="dxa"/>
         </w:tblCellMar>
-        <w:tblLook w:val="0000"/>
+        <w:tblLook w:val="0000" w:firstRow="0" w:lastRow="0" w:firstColumn="0" w:lastColumn="0" w:noHBand="0" w:noVBand="0"/>
       </w:tblPr>
       <w:tblGrid>
         <w:gridCol w:w="2121"/>
@@ -5048,7 +5105,7 @@
               <w:rPr>
                 <w:szCs w:val="20"/>
               </w:rPr>
-              <w:t>Anunciante, Administrador, Administrador Central</w:t>
+              <w:t>Qualquer</w:t>
             </w:r>
           </w:p>
         </w:tc>
@@ -5096,7 +5153,7 @@
               <w:rPr>
                 <w:szCs w:val="20"/>
               </w:rPr>
-              <w:t>O anunciante deve estar autenticado.</w:t>
+              <w:t>O usuário deve acessar o portal.</w:t>
             </w:r>
           </w:p>
         </w:tc>
@@ -5146,7 +5203,21 @@
                 <w:szCs w:val="20"/>
                 <w:u w:val="single"/>
               </w:rPr>
-              <w:t>O anunciante acessa, no painel de controle, a opção cadastrar anúncio.</w:t>
+              <w:t xml:space="preserve">O anunciante acessa, no painel de controle, a opção </w:t>
+            </w:r>
+            <w:r>
+              <w:rPr>
+                <w:szCs w:val="20"/>
+                <w:u w:val="single"/>
+              </w:rPr>
+              <w:t>inserir</w:t>
+            </w:r>
+            <w:r>
+              <w:rPr>
+                <w:szCs w:val="20"/>
+                <w:u w:val="single"/>
+              </w:rPr>
+              <w:t xml:space="preserve"> anúncio.</w:t>
             </w:r>
           </w:p>
           <w:p>
@@ -5166,7 +5237,43 @@
               <w:rPr>
                 <w:szCs w:val="20"/>
               </w:rPr>
-              <w:t>O anunciante informa o título do evento.</w:t>
+              <w:t xml:space="preserve">O usuário informa, em uma caixa </w:t>
+            </w:r>
+            <w:proofErr w:type="spellStart"/>
+            <w:r>
+              <w:rPr>
+                <w:i/>
+                <w:szCs w:val="20"/>
+              </w:rPr>
+              <w:t>dropdown</w:t>
+            </w:r>
+            <w:proofErr w:type="spellEnd"/>
+            <w:r>
+              <w:rPr>
+                <w:i/>
+                <w:szCs w:val="20"/>
+              </w:rPr>
+              <w:t xml:space="preserve">, </w:t>
+            </w:r>
+            <w:r>
+              <w:rPr>
+                <w:szCs w:val="20"/>
+              </w:rPr>
+              <w:t xml:space="preserve">qual o </w:t>
+            </w:r>
+            <w:proofErr w:type="spellStart"/>
+            <w:r>
+              <w:rPr>
+                <w:szCs w:val="20"/>
+              </w:rPr>
+              <w:t>login</w:t>
+            </w:r>
+            <w:proofErr w:type="spellEnd"/>
+            <w:r>
+              <w:rPr>
+                <w:szCs w:val="20"/>
+              </w:rPr>
+              <w:t xml:space="preserve"> do anunciante.</w:t>
             </w:r>
           </w:p>
           <w:p>
@@ -5186,7 +5293,7 @@
               <w:rPr>
                 <w:szCs w:val="20"/>
               </w:rPr>
-              <w:t>O anunciante fornece uma descrição do evento e detalhes quanto ao mesmo.</w:t>
+              <w:t>O anunciante informa o título do evento.</w:t>
             </w:r>
           </w:p>
           <w:p>
@@ -5206,20 +5313,7 @@
               <w:rPr>
                 <w:szCs w:val="20"/>
               </w:rPr>
-              <w:t xml:space="preserve">O anunciante indica, em uma caixa </w:t>
-            </w:r>
-            <w:r>
-              <w:rPr>
-                <w:i/>
-                <w:szCs w:val="20"/>
-              </w:rPr>
-              <w:t>dropdown</w:t>
-            </w:r>
-            <w:r>
-              <w:rPr>
-                <w:szCs w:val="20"/>
-              </w:rPr>
-              <w:t xml:space="preserve"> a localização onde ocorrerá o evento.</w:t>
+              <w:t>O anunciante fornece uma descrição do evento e detalhes quanto ao mesmo.</w:t>
             </w:r>
           </w:p>
           <w:p>
@@ -5239,7 +5333,22 @@
               <w:rPr>
                 <w:szCs w:val="20"/>
               </w:rPr>
-              <w:t>O anunciante indica, em um calendário, as datas e horários na qual o evento será realizado.</w:t>
+              <w:t xml:space="preserve">O anunciante indica, em uma caixa </w:t>
+            </w:r>
+            <w:proofErr w:type="spellStart"/>
+            <w:r>
+              <w:rPr>
+                <w:i/>
+                <w:szCs w:val="20"/>
+              </w:rPr>
+              <w:t>dropdown</w:t>
+            </w:r>
+            <w:proofErr w:type="spellEnd"/>
+            <w:r>
+              <w:rPr>
+                <w:szCs w:val="20"/>
+              </w:rPr>
+              <w:t xml:space="preserve"> a localização onde ocorrerá o evento.</w:t>
             </w:r>
           </w:p>
           <w:p>
@@ -5259,27 +5368,31 @@
               <w:rPr>
                 <w:szCs w:val="20"/>
               </w:rPr>
-              <w:t>O anunciante submete o anúncio ao sistema.</w:t>
-            </w:r>
-          </w:p>
-          <w:p>
-            <w:pPr>
-              <w:pStyle w:val="PargrafodaLista"/>
-              <w:numPr>
-                <w:ilvl w:val="1"/>
-                <w:numId w:val="4"/>
-              </w:numPr>
-              <w:spacing w:after="0"/>
-              <w:ind w:left="792" w:hanging="432"/>
-              <w:rPr>
-                <w:szCs w:val="20"/>
-              </w:rPr>
-            </w:pPr>
-            <w:r>
-              <w:rPr>
-                <w:szCs w:val="20"/>
-              </w:rPr>
-              <w:t>Caso o anunciante não seja administrador ou administrador central, vai para o fluxo alternativo.</w:t>
+              <w:t>O anunciante indica</w:t>
+            </w:r>
+            <w:r>
+              <w:rPr>
+                <w:szCs w:val="20"/>
+              </w:rPr>
+              <w:t xml:space="preserve"> as</w:t>
+            </w:r>
+            <w:r>
+              <w:rPr>
+                <w:szCs w:val="20"/>
+              </w:rPr>
+              <w:t xml:space="preserve"> datas e horários</w:t>
+            </w:r>
+            <w:r>
+              <w:rPr>
+                <w:szCs w:val="20"/>
+              </w:rPr>
+              <w:t xml:space="preserve"> de início e fim do evento</w:t>
+            </w:r>
+            <w:r>
+              <w:rPr>
+                <w:szCs w:val="20"/>
+              </w:rPr>
+              <w:t>.</w:t>
             </w:r>
           </w:p>
           <w:p>
@@ -5299,7 +5412,73 @@
               <w:rPr>
                 <w:szCs w:val="20"/>
               </w:rPr>
-              <w:t>O sistema registra o anúncio para exibição e apresenta a mensagem MSG01.</w:t>
+              <w:t>O anunciante submete o anúncio ao sistema.</w:t>
+            </w:r>
+          </w:p>
+          <w:p>
+            <w:pPr>
+              <w:pStyle w:val="PargrafodaLista"/>
+              <w:numPr>
+                <w:ilvl w:val="0"/>
+                <w:numId w:val="4"/>
+              </w:numPr>
+              <w:spacing w:after="0"/>
+              <w:ind w:left="360"/>
+              <w:rPr>
+                <w:szCs w:val="20"/>
+              </w:rPr>
+            </w:pPr>
+            <w:r>
+              <w:rPr>
+                <w:szCs w:val="20"/>
+              </w:rPr>
+              <w:t>O siste</w:t>
+            </w:r>
+            <w:r>
+              <w:rPr>
+                <w:szCs w:val="20"/>
+              </w:rPr>
+              <w:t xml:space="preserve">ma </w:t>
+            </w:r>
+            <w:proofErr w:type="spellStart"/>
+            <w:r>
+              <w:rPr>
+                <w:szCs w:val="20"/>
+              </w:rPr>
+              <w:t>armazen</w:t>
+            </w:r>
+            <w:proofErr w:type="spellEnd"/>
+            <w:r>
+              <w:rPr>
+                <w:szCs w:val="20"/>
+              </w:rPr>
+              <w:t xml:space="preserve"> o evento para ser aprovado por um usuário cadastrado</w:t>
+            </w:r>
+            <w:r>
+              <w:rPr>
+                <w:szCs w:val="20"/>
+              </w:rPr>
+              <w:t>.</w:t>
+            </w:r>
+          </w:p>
+          <w:p>
+            <w:pPr>
+              <w:pStyle w:val="PargrafodaLista"/>
+              <w:numPr>
+                <w:ilvl w:val="0"/>
+                <w:numId w:val="4"/>
+              </w:numPr>
+              <w:spacing w:after="0"/>
+              <w:ind w:left="360"/>
+              <w:rPr>
+                <w:szCs w:val="20"/>
+              </w:rPr>
+            </w:pPr>
+            <w:r>
+              <w:rPr>
+                <w:szCs w:val="20"/>
+              </w:rPr>
+              <w:t>Se aprovado, o sistema exibe a mensagem MSG01 e publica o evento.</w:t>
             </w:r>
           </w:p>
         </w:tc>
@@ -5338,83 +5517,6 @@
           </w:tcPr>
           <w:p>
             <w:pPr>
-              <w:ind w:firstLine="142"/>
-              <w:rPr>
-                <w:szCs w:val="20"/>
-                <w:u w:val="single"/>
-              </w:rPr>
-            </w:pPr>
-            <w:r>
-              <w:rPr>
-                <w:szCs w:val="20"/>
-                <w:u w:val="single"/>
-              </w:rPr>
-              <w:t>O anunciante não é administrador ou administrador central</w:t>
-            </w:r>
-            <w:r>
-              <w:rPr>
-                <w:szCs w:val="20"/>
-                <w:u w:val="single"/>
-              </w:rPr>
-              <w:t>.</w:t>
-            </w:r>
-          </w:p>
-          <w:p>
-            <w:pPr>
-              <w:numPr>
-                <w:ilvl w:val="0"/>
-                <w:numId w:val="20"/>
-              </w:numPr>
-              <w:rPr>
-                <w:szCs w:val="20"/>
-              </w:rPr>
-            </w:pPr>
-            <w:r>
-              <w:rPr>
-                <w:szCs w:val="20"/>
-              </w:rPr>
-              <w:t>O sistema armazena o evento para ser aprovado por um administrador ou administrador central</w:t>
-            </w:r>
-            <w:r>
-              <w:rPr>
-                <w:szCs w:val="20"/>
-              </w:rPr>
-              <w:t xml:space="preserve"> e exibe a mensagem MSG02</w:t>
-            </w:r>
-            <w:r>
-              <w:rPr>
-                <w:szCs w:val="20"/>
-              </w:rPr>
-              <w:t>.</w:t>
-            </w:r>
-          </w:p>
-          <w:p>
-            <w:pPr>
-              <w:numPr>
-                <w:ilvl w:val="0"/>
-                <w:numId w:val="20"/>
-              </w:numPr>
-              <w:rPr>
-                <w:szCs w:val="20"/>
-              </w:rPr>
-            </w:pPr>
-            <w:r>
-              <w:rPr>
-                <w:szCs w:val="20"/>
-              </w:rPr>
-              <w:t>Se aprovado, o sistema exibe a mensagem MSG01 ao anunciante. Caso contrário, exibe a mensagem MSG04.</w:t>
-            </w:r>
-          </w:p>
-          <w:p>
-            <w:pPr>
-              <w:ind w:left="360" w:firstLine="0"/>
-              <w:rPr>
-                <w:szCs w:val="20"/>
-              </w:rPr>
-            </w:pPr>
-          </w:p>
-          <w:p>
-            <w:pPr>
               <w:ind w:firstLine="0"/>
               <w:rPr>
                 <w:szCs w:val="20"/>
@@ -5450,7 +5552,21 @@
               <w:rPr>
                 <w:szCs w:val="20"/>
               </w:rPr>
-              <w:t>O sistema remove toda informação relacionada ao evento cancelado e exibe a mensage MSG03.</w:t>
+              <w:t xml:space="preserve">O sistema remove toda informação relacionada ao evento cancelado e exibe a </w:t>
+            </w:r>
+            <w:proofErr w:type="spellStart"/>
+            <w:r>
+              <w:rPr>
+                <w:szCs w:val="20"/>
+              </w:rPr>
+              <w:t>mensage</w:t>
+            </w:r>
+            <w:proofErr w:type="spellEnd"/>
+            <w:r>
+              <w:rPr>
+                <w:szCs w:val="20"/>
+              </w:rPr>
+              <w:t xml:space="preserve"> MSG03.</w:t>
             </w:r>
           </w:p>
           <w:p>
@@ -5490,8 +5606,13 @@
               <w:ind w:firstLine="0"/>
             </w:pPr>
             <w:r>
-              <w:t>Fluxo de Excecão</w:t>
-            </w:r>
+              <w:t xml:space="preserve">Fluxo de </w:t>
+            </w:r>
+            <w:proofErr w:type="spellStart"/>
+            <w:r>
+              <w:t>Excecão</w:t>
+            </w:r>
+            <w:proofErr w:type="spellEnd"/>
           </w:p>
         </w:tc>
         <w:tc>
@@ -5525,7 +5646,23 @@
                 <w:szCs w:val="20"/>
                 <w:u w:val="single"/>
               </w:rPr>
-              <w:t>O sistema está offline no momento em que o usuário submete o anúncio.</w:t>
+              <w:t xml:space="preserve">O sistema está </w:t>
+            </w:r>
+            <w:proofErr w:type="spellStart"/>
+            <w:r>
+              <w:rPr>
+                <w:szCs w:val="20"/>
+                <w:u w:val="single"/>
+              </w:rPr>
+              <w:t>offline</w:t>
+            </w:r>
+            <w:proofErr w:type="spellEnd"/>
+            <w:r>
+              <w:rPr>
+                <w:szCs w:val="20"/>
+                <w:u w:val="single"/>
+              </w:rPr>
+              <w:t xml:space="preserve"> no momento em que o usuário submete o anúncio.</w:t>
             </w:r>
           </w:p>
           <w:p>
@@ -5581,7 +5718,7 @@
         <w:tblW w:w="0" w:type="auto"/>
         <w:tblInd w:w="-34" w:type="dxa"/>
         <w:tblLayout w:type="fixed"/>
-        <w:tblLook w:val="04A0"/>
+        <w:tblLook w:val="04A0" w:firstRow="1" w:lastRow="0" w:firstColumn="1" w:lastColumn="0" w:noHBand="0" w:noVBand="1"/>
       </w:tblPr>
       <w:tblGrid>
         <w:gridCol w:w="2156"/>
@@ -5624,11 +5761,11 @@
       <w:pPr>
         <w:pStyle w:val="Ttulo2"/>
       </w:pPr>
-      <w:bookmarkStart w:id="21" w:name="_Toc465202776"/>
+      <w:bookmarkStart w:id="20" w:name="_Toc465202776"/>
       <w:r>
         <w:t>Mensagens</w:t>
       </w:r>
-      <w:bookmarkEnd w:id="21"/>
+      <w:bookmarkEnd w:id="20"/>
     </w:p>
     <w:p/>
     <w:tbl>
@@ -5637,7 +5774,7 @@
         <w:tblW w:w="8960" w:type="dxa"/>
         <w:tblInd w:w="-176" w:type="dxa"/>
         <w:tblLayout w:type="fixed"/>
-        <w:tblLook w:val="04A0"/>
+        <w:tblLook w:val="04A0" w:firstRow="1" w:lastRow="0" w:firstColumn="1" w:lastColumn="0" w:noHBand="0" w:noVBand="1"/>
       </w:tblPr>
       <w:tblGrid>
         <w:gridCol w:w="1447"/>
@@ -5751,7 +5888,6 @@
               <w:rPr>
                 <w:szCs w:val="20"/>
               </w:rPr>
-              <w:lastRenderedPageBreak/>
               <w:t>MSG02</w:t>
             </w:r>
           </w:p>
@@ -5880,11 +6016,12 @@
         <w:pStyle w:val="Ttulo1"/>
         <w:ind w:left="142" w:hanging="426"/>
       </w:pPr>
-      <w:bookmarkStart w:id="22" w:name="_Toc465202777"/>
+      <w:bookmarkStart w:id="21" w:name="_Toc465202777"/>
       <w:r>
+        <w:lastRenderedPageBreak/>
         <w:t>Caso de Uso UC03 – Alterar Anúncio</w:t>
       </w:r>
-      <w:bookmarkEnd w:id="22"/>
+      <w:bookmarkEnd w:id="21"/>
     </w:p>
     <w:p>
       <w:pPr>
@@ -5900,11 +6037,11 @@
       <w:pPr>
         <w:pStyle w:val="Ttulo2"/>
       </w:pPr>
-      <w:bookmarkStart w:id="23" w:name="_Toc465202778"/>
+      <w:bookmarkStart w:id="22" w:name="_Toc465202778"/>
       <w:r>
         <w:t>Descrição do fluxo do caso de uso.</w:t>
       </w:r>
-      <w:bookmarkEnd w:id="23"/>
+      <w:bookmarkEnd w:id="22"/>
     </w:p>
     <w:tbl>
       <w:tblPr>
@@ -5913,7 +6050,7 @@
         <w:tblCellMar>
           <w:left w:w="113" w:type="dxa"/>
         </w:tblCellMar>
-        <w:tblLook w:val="0000"/>
+        <w:tblLook w:val="0000" w:firstRow="0" w:lastRow="0" w:firstColumn="0" w:lastColumn="0" w:noHBand="0" w:noVBand="0"/>
       </w:tblPr>
       <w:tblGrid>
         <w:gridCol w:w="2121"/>
@@ -6010,7 +6147,7 @@
               <w:rPr>
                 <w:szCs w:val="20"/>
               </w:rPr>
-              <w:t>Anunciante, Administrador, Administrador Central</w:t>
+              <w:t>Qualquer</w:t>
             </w:r>
           </w:p>
         </w:tc>
@@ -6058,7 +6195,7 @@
               <w:rPr>
                 <w:szCs w:val="20"/>
               </w:rPr>
-              <w:t>O Anunciante, Administrador ou Administrador Central deve estar autenticado.</w:t>
+              <w:t>O usuário deve acessar o portal</w:t>
             </w:r>
           </w:p>
         </w:tc>
@@ -6272,7 +6409,23 @@
                 <w:szCs w:val="20"/>
                 <w:u w:val="single"/>
               </w:rPr>
-              <w:t>O Anunciante não é Administrador ou Administrador Central</w:t>
+              <w:t xml:space="preserve">O Anunciante não </w:t>
+            </w:r>
+            <w:proofErr w:type="gramStart"/>
+            <w:r>
+              <w:rPr>
+                <w:szCs w:val="20"/>
+                <w:u w:val="single"/>
+              </w:rPr>
+              <w:t>é Administrador</w:t>
+            </w:r>
+            <w:proofErr w:type="gramEnd"/>
+            <w:r>
+              <w:rPr>
+                <w:szCs w:val="20"/>
+                <w:u w:val="single"/>
+              </w:rPr>
+              <w:t xml:space="preserve"> ou Administrador Central</w:t>
             </w:r>
             <w:r>
               <w:rPr>
@@ -6414,7 +6567,21 @@
               <w:rPr>
                 <w:szCs w:val="20"/>
               </w:rPr>
-              <w:t>O sistema remove toda informação relacionada ao evento cancelado e exibe a mensage MSG03.</w:t>
+              <w:t xml:space="preserve">O sistema remove toda informação relacionada ao evento cancelado e exibe a </w:t>
+            </w:r>
+            <w:proofErr w:type="spellStart"/>
+            <w:r>
+              <w:rPr>
+                <w:szCs w:val="20"/>
+              </w:rPr>
+              <w:t>mensage</w:t>
+            </w:r>
+            <w:proofErr w:type="spellEnd"/>
+            <w:r>
+              <w:rPr>
+                <w:szCs w:val="20"/>
+              </w:rPr>
+              <w:t xml:space="preserve"> MSG03.</w:t>
             </w:r>
           </w:p>
           <w:p>
@@ -6454,8 +6621,13 @@
               <w:ind w:firstLine="0"/>
             </w:pPr>
             <w:r>
-              <w:t>Fluxo de Excecão</w:t>
-            </w:r>
+              <w:t xml:space="preserve">Fluxo de </w:t>
+            </w:r>
+            <w:proofErr w:type="spellStart"/>
+            <w:r>
+              <w:t>Excecão</w:t>
+            </w:r>
+            <w:proofErr w:type="spellEnd"/>
           </w:p>
         </w:tc>
         <w:tc>
@@ -6489,7 +6661,23 @@
                 <w:szCs w:val="20"/>
                 <w:u w:val="single"/>
               </w:rPr>
-              <w:t>O sistema está offline no momento em que o usuário altera o anúncio.</w:t>
+              <w:t xml:space="preserve">O sistema está </w:t>
+            </w:r>
+            <w:proofErr w:type="spellStart"/>
+            <w:r>
+              <w:rPr>
+                <w:szCs w:val="20"/>
+                <w:u w:val="single"/>
+              </w:rPr>
+              <w:t>offline</w:t>
+            </w:r>
+            <w:proofErr w:type="spellEnd"/>
+            <w:r>
+              <w:rPr>
+                <w:szCs w:val="20"/>
+                <w:u w:val="single"/>
+              </w:rPr>
+              <w:t xml:space="preserve"> no momento em que o usuário altera o anúncio.</w:t>
             </w:r>
           </w:p>
           <w:p>
@@ -6519,7 +6707,7 @@
           </w:p>
           <w:p>
             <w:pPr>
-              <w:pStyle w:val="ListParagraph"/>
+              <w:pStyle w:val="PargrafodaLista1"/>
               <w:numPr>
                 <w:ilvl w:val="0"/>
                 <w:numId w:val="16"/>
@@ -6541,7 +6729,7 @@
         <w:tblStyle w:val="Tabelacomgrade"/>
         <w:tblW w:w="0" w:type="auto"/>
         <w:tblInd w:w="-34" w:type="dxa"/>
-        <w:tblLook w:val="04A0"/>
+        <w:tblLook w:val="04A0" w:firstRow="1" w:lastRow="0" w:firstColumn="1" w:lastColumn="0" w:noHBand="0" w:noVBand="1"/>
       </w:tblPr>
       <w:tblGrid>
         <w:gridCol w:w="2156"/>
@@ -6579,9 +6767,8 @@
       <w:pPr>
         <w:pStyle w:val="Ttulo2"/>
       </w:pPr>
-      <w:bookmarkStart w:id="24" w:name="_Toc465202779"/>
+      <w:bookmarkStart w:id="23" w:name="_Toc465202779"/>
       <w:r>
-        <w:lastRenderedPageBreak/>
         <w:t xml:space="preserve">Email01 – </w:t>
       </w:r>
       <w:r>
@@ -6596,7 +6783,7 @@
       <w:r>
         <w:t xml:space="preserve"> Com Sucesso</w:t>
       </w:r>
-      <w:bookmarkEnd w:id="24"/>
+      <w:bookmarkEnd w:id="23"/>
     </w:p>
     <w:p/>
     <w:tbl>
@@ -6605,7 +6792,7 @@
         <w:tblW w:w="9356" w:type="dxa"/>
         <w:tblInd w:w="-176" w:type="dxa"/>
         <w:tblLayout w:type="fixed"/>
-        <w:tblLook w:val="04A0"/>
+        <w:tblLook w:val="04A0" w:firstRow="1" w:lastRow="0" w:firstColumn="1" w:lastColumn="0" w:noHBand="0" w:noVBand="1"/>
       </w:tblPr>
       <w:tblGrid>
         <w:gridCol w:w="1844"/>
@@ -6747,6 +6934,7 @@
               <w:rPr>
                 <w:sz w:val="22"/>
               </w:rPr>
+              <w:lastRenderedPageBreak/>
               <w:t>Assunto:</w:t>
             </w:r>
           </w:p>
@@ -6865,14 +7053,14 @@
       <w:pPr>
         <w:pStyle w:val="Ttulo2"/>
       </w:pPr>
-      <w:bookmarkStart w:id="25" w:name="_Toc465202780"/>
+      <w:bookmarkStart w:id="24" w:name="_Toc465202780"/>
       <w:r>
         <w:t xml:space="preserve">Email02 – </w:t>
       </w:r>
       <w:r>
         <w:t>Anúncio Não Pode Ser Alterado</w:t>
       </w:r>
-      <w:bookmarkEnd w:id="25"/>
+      <w:bookmarkEnd w:id="24"/>
       <w:r>
         <w:tab/>
       </w:r>
@@ -6888,7 +7076,7 @@
         <w:tblW w:w="9356" w:type="dxa"/>
         <w:tblInd w:w="-176" w:type="dxa"/>
         <w:tblLayout w:type="fixed"/>
-        <w:tblLook w:val="04A0"/>
+        <w:tblLook w:val="04A0" w:firstRow="1" w:lastRow="0" w:firstColumn="1" w:lastColumn="0" w:noHBand="0" w:noVBand="1"/>
       </w:tblPr>
       <w:tblGrid>
         <w:gridCol w:w="1844"/>
@@ -7145,11 +7333,11 @@
       <w:pPr>
         <w:pStyle w:val="Ttulo2"/>
       </w:pPr>
-      <w:bookmarkStart w:id="26" w:name="_Toc465202781"/>
+      <w:bookmarkStart w:id="25" w:name="_Toc465202781"/>
       <w:r>
         <w:t>Mensagens</w:t>
       </w:r>
-      <w:bookmarkEnd w:id="26"/>
+      <w:bookmarkEnd w:id="25"/>
     </w:p>
     <w:p/>
     <w:tbl>
@@ -7158,7 +7346,7 @@
         <w:tblW w:w="8960" w:type="dxa"/>
         <w:tblInd w:w="-176" w:type="dxa"/>
         <w:tblLayout w:type="fixed"/>
-        <w:tblLook w:val="04A0"/>
+        <w:tblLook w:val="04A0" w:firstRow="1" w:lastRow="0" w:firstColumn="1" w:lastColumn="0" w:noHBand="0" w:noVBand="1"/>
       </w:tblPr>
       <w:tblGrid>
         <w:gridCol w:w="1447"/>
@@ -7400,11 +7588,11 @@
         <w:pStyle w:val="Ttulo1"/>
         <w:ind w:left="142" w:hanging="426"/>
       </w:pPr>
-      <w:bookmarkStart w:id="27" w:name="_Toc465202782"/>
+      <w:bookmarkStart w:id="26" w:name="_Toc465202782"/>
       <w:r>
         <w:t>Caso de Uso UC04 – Remover Anúncio</w:t>
       </w:r>
-      <w:bookmarkEnd w:id="27"/>
+      <w:bookmarkEnd w:id="26"/>
     </w:p>
     <w:p>
       <w:pPr>
@@ -7420,11 +7608,11 @@
       <w:pPr>
         <w:pStyle w:val="Ttulo2"/>
       </w:pPr>
-      <w:bookmarkStart w:id="28" w:name="_Toc465202783"/>
+      <w:bookmarkStart w:id="27" w:name="_Toc465202783"/>
       <w:r>
         <w:t>Descrição do fluxo do caso de uso.</w:t>
       </w:r>
-      <w:bookmarkEnd w:id="28"/>
+      <w:bookmarkEnd w:id="27"/>
     </w:p>
     <w:tbl>
       <w:tblPr>
@@ -7433,7 +7621,7 @@
         <w:tblCellMar>
           <w:left w:w="113" w:type="dxa"/>
         </w:tblCellMar>
-        <w:tblLook w:val="0000"/>
+        <w:tblLook w:val="0000" w:firstRow="0" w:lastRow="0" w:firstColumn="0" w:lastColumn="0" w:noHBand="0" w:noVBand="0"/>
       </w:tblPr>
       <w:tblGrid>
         <w:gridCol w:w="2121"/>
@@ -7530,13 +7718,7 @@
               <w:rPr>
                 <w:szCs w:val="20"/>
               </w:rPr>
-              <w:t>Anunciante, Administrador e</w:t>
-            </w:r>
-            <w:r>
-              <w:rPr>
-                <w:szCs w:val="20"/>
-              </w:rPr>
-              <w:t xml:space="preserve"> Administrador Central</w:t>
+              <w:t>Qualquer</w:t>
             </w:r>
           </w:p>
         </w:tc>
@@ -7584,7 +7766,7 @@
               <w:rPr>
                 <w:szCs w:val="20"/>
               </w:rPr>
-              <w:t>O Anunciante, Administrador ou Administrador Central deve estar autenticado.</w:t>
+              <w:t>O usuário deve acessar o portal.</w:t>
             </w:r>
           </w:p>
         </w:tc>
@@ -7729,7 +7911,6 @@
               <w:rPr>
                 <w:szCs w:val="20"/>
               </w:rPr>
-              <w:lastRenderedPageBreak/>
               <w:t>O sistema, então, remove o anúncio da lista de anúncios exibida no Painel e exibe a mensagem MSG01 para o Anunciante.</w:t>
             </w:r>
           </w:p>
@@ -7752,7 +7933,6 @@
               <w:ind w:firstLine="0"/>
             </w:pPr>
             <w:r>
-              <w:lastRenderedPageBreak/>
               <w:t>Fluxos Alternativos</w:t>
             </w:r>
           </w:p>
@@ -7811,7 +7991,21 @@
               <w:rPr>
                 <w:szCs w:val="20"/>
               </w:rPr>
-              <w:t>O sistema remove toda informação relacionada ao evento cancelado e exibe a mensage MSG02.</w:t>
+              <w:t xml:space="preserve">O sistema remove toda informação relacionada ao evento cancelado e exibe a </w:t>
+            </w:r>
+            <w:proofErr w:type="spellStart"/>
+            <w:r>
+              <w:rPr>
+                <w:szCs w:val="20"/>
+              </w:rPr>
+              <w:t>mensage</w:t>
+            </w:r>
+            <w:proofErr w:type="spellEnd"/>
+            <w:r>
+              <w:rPr>
+                <w:szCs w:val="20"/>
+              </w:rPr>
+              <w:t xml:space="preserve"> MSG02.</w:t>
             </w:r>
           </w:p>
           <w:p>
@@ -7829,6 +8023,7 @@
               <w:rPr>
                 <w:szCs w:val="20"/>
               </w:rPr>
+              <w:lastRenderedPageBreak/>
               <w:t>O sistema retorna o Anunciante ou Administrador ao painel de controle.</w:t>
             </w:r>
           </w:p>
@@ -7851,8 +8046,14 @@
               <w:ind w:firstLine="0"/>
             </w:pPr>
             <w:r>
-              <w:t>Fluxo de Excecão</w:t>
-            </w:r>
+              <w:lastRenderedPageBreak/>
+              <w:t xml:space="preserve">Fluxo de </w:t>
+            </w:r>
+            <w:proofErr w:type="spellStart"/>
+            <w:r>
+              <w:t>Excecão</w:t>
+            </w:r>
+            <w:proofErr w:type="spellEnd"/>
           </w:p>
         </w:tc>
         <w:tc>
@@ -7886,7 +8087,23 @@
                 <w:szCs w:val="20"/>
                 <w:u w:val="single"/>
               </w:rPr>
-              <w:t>O sistema está offline no momento em que o usuário remove o anúncio.</w:t>
+              <w:t xml:space="preserve">O sistema está </w:t>
+            </w:r>
+            <w:proofErr w:type="spellStart"/>
+            <w:r>
+              <w:rPr>
+                <w:szCs w:val="20"/>
+                <w:u w:val="single"/>
+              </w:rPr>
+              <w:t>offline</w:t>
+            </w:r>
+            <w:proofErr w:type="spellEnd"/>
+            <w:r>
+              <w:rPr>
+                <w:szCs w:val="20"/>
+                <w:u w:val="single"/>
+              </w:rPr>
+              <w:t xml:space="preserve"> no momento em que o usuário remove o anúncio.</w:t>
             </w:r>
           </w:p>
           <w:p>
@@ -7941,7 +8158,7 @@
         <w:tblStyle w:val="Tabelacomgrade"/>
         <w:tblW w:w="0" w:type="auto"/>
         <w:tblInd w:w="-34" w:type="dxa"/>
-        <w:tblLook w:val="04A0"/>
+        <w:tblLook w:val="04A0" w:firstRow="1" w:lastRow="0" w:firstColumn="1" w:lastColumn="0" w:noHBand="0" w:noVBand="1"/>
       </w:tblPr>
       <w:tblGrid>
         <w:gridCol w:w="2156"/>
@@ -7988,11 +8205,11 @@
       <w:pPr>
         <w:pStyle w:val="Ttulo2"/>
       </w:pPr>
-      <w:bookmarkStart w:id="29" w:name="_Toc465202784"/>
+      <w:bookmarkStart w:id="28" w:name="_Toc465202784"/>
       <w:r>
         <w:t>Mensagens</w:t>
       </w:r>
-      <w:bookmarkEnd w:id="29"/>
+      <w:bookmarkEnd w:id="28"/>
     </w:p>
     <w:p/>
     <w:tbl>
@@ -8001,7 +8218,7 @@
         <w:tblW w:w="8960" w:type="dxa"/>
         <w:tblInd w:w="-176" w:type="dxa"/>
         <w:tblLayout w:type="fixed"/>
-        <w:tblLook w:val="04A0"/>
+        <w:tblLook w:val="04A0" w:firstRow="1" w:lastRow="0" w:firstColumn="1" w:lastColumn="0" w:noHBand="0" w:noVBand="1"/>
       </w:tblPr>
       <w:tblGrid>
         <w:gridCol w:w="1447"/>
@@ -8180,7 +8397,21 @@
               <w:rPr>
                 <w:szCs w:val="20"/>
               </w:rPr>
-              <w:t>Tem certeza que deseja remover este anúncio? Essa ação na poderá ser desfeita.</w:t>
+              <w:t xml:space="preserve">Tem certeza que deseja remover este anúncio? Essa ação </w:t>
+            </w:r>
+            <w:proofErr w:type="spellStart"/>
+            <w:r>
+              <w:rPr>
+                <w:szCs w:val="20"/>
+              </w:rPr>
+              <w:t>na</w:t>
+            </w:r>
+            <w:proofErr w:type="spellEnd"/>
+            <w:r>
+              <w:rPr>
+                <w:szCs w:val="20"/>
+              </w:rPr>
+              <w:t xml:space="preserve"> poderá ser desfeita.</w:t>
             </w:r>
           </w:p>
         </w:tc>
@@ -8209,7 +8440,7 @@
         <w:pStyle w:val="Ttulo1"/>
         <w:ind w:left="142" w:hanging="426"/>
       </w:pPr>
-      <w:bookmarkStart w:id="30" w:name="_Toc465202785"/>
+      <w:bookmarkStart w:id="29" w:name="_Toc465202785"/>
       <w:r>
         <w:t>Caso de Uso UC0</w:t>
       </w:r>
@@ -8222,7 +8453,7 @@
       <w:r>
         <w:t>Aprovar Evento</w:t>
       </w:r>
-      <w:bookmarkEnd w:id="30"/>
+      <w:bookmarkEnd w:id="29"/>
     </w:p>
     <w:p>
       <w:pPr>
@@ -8238,11 +8469,11 @@
       <w:pPr>
         <w:pStyle w:val="Ttulo2"/>
       </w:pPr>
-      <w:bookmarkStart w:id="31" w:name="_Toc465202786"/>
+      <w:bookmarkStart w:id="30" w:name="_Toc465202786"/>
       <w:r>
         <w:t>Descrição do fluxo do caso de uso.</w:t>
       </w:r>
-      <w:bookmarkEnd w:id="31"/>
+      <w:bookmarkEnd w:id="30"/>
     </w:p>
     <w:tbl>
       <w:tblPr>
@@ -8251,7 +8482,7 @@
         <w:tblCellMar>
           <w:left w:w="113" w:type="dxa"/>
         </w:tblCellMar>
-        <w:tblLook w:val="0000"/>
+        <w:tblLook w:val="0000" w:firstRow="0" w:lastRow="0" w:firstColumn="0" w:lastColumn="0" w:noHBand="0" w:noVBand="0"/>
       </w:tblPr>
       <w:tblGrid>
         <w:gridCol w:w="2121"/>
@@ -8423,12 +8654,26 @@
               <w:rPr>
                 <w:u w:val="single"/>
               </w:rPr>
-              <w:t>O Administrador devera acessar a área de aprovações pendentes</w:t>
-            </w:r>
-          </w:p>
-          <w:p>
-            <w:pPr>
-              <w:pStyle w:val="ListParagraph"/>
+              <w:t xml:space="preserve">O Administrador </w:t>
+            </w:r>
+            <w:proofErr w:type="spellStart"/>
+            <w:r>
+              <w:rPr>
+                <w:u w:val="single"/>
+              </w:rPr>
+              <w:t>devera</w:t>
+            </w:r>
+            <w:proofErr w:type="spellEnd"/>
+            <w:r>
+              <w:rPr>
+                <w:u w:val="single"/>
+              </w:rPr>
+              <w:t xml:space="preserve"> acessar a área de aprovações pendentes</w:t>
+            </w:r>
+          </w:p>
+          <w:p>
+            <w:pPr>
+              <w:pStyle w:val="PargrafodaLista1"/>
               <w:numPr>
                 <w:ilvl w:val="0"/>
                 <w:numId w:val="24"/>
@@ -8436,12 +8681,20 @@
               <w:spacing w:after="0"/>
             </w:pPr>
             <w:r>
-              <w:t>Uma lista com todos os eventos pendentes de aprovação devera ser exibida para os administradores.</w:t>
-            </w:r>
-          </w:p>
-          <w:p>
-            <w:pPr>
-              <w:pStyle w:val="ListParagraph"/>
+              <w:t xml:space="preserve">Uma lista com todos os eventos pendentes de aprovação </w:t>
+            </w:r>
+            <w:proofErr w:type="spellStart"/>
+            <w:r>
+              <w:t>devera</w:t>
+            </w:r>
+            <w:proofErr w:type="spellEnd"/>
+            <w:r>
+              <w:t xml:space="preserve"> ser exibida para os administradores.</w:t>
+            </w:r>
+          </w:p>
+          <w:p>
+            <w:pPr>
+              <w:pStyle w:val="PargrafodaLista1"/>
               <w:numPr>
                 <w:ilvl w:val="0"/>
                 <w:numId w:val="24"/>
@@ -8454,7 +8707,7 @@
           </w:p>
           <w:p>
             <w:pPr>
-              <w:pStyle w:val="ListParagraph"/>
+              <w:pStyle w:val="PargrafodaLista1"/>
               <w:numPr>
                 <w:ilvl w:val="0"/>
                 <w:numId w:val="24"/>
@@ -8467,7 +8720,7 @@
           </w:p>
           <w:p>
             <w:pPr>
-              <w:pStyle w:val="ListParagraph"/>
+              <w:pStyle w:val="PargrafodaLista1"/>
               <w:numPr>
                 <w:ilvl w:val="0"/>
                 <w:numId w:val="24"/>
@@ -8480,7 +8733,7 @@
           </w:p>
           <w:p>
             <w:pPr>
-              <w:pStyle w:val="ListParagraph"/>
+              <w:pStyle w:val="PargrafodaLista1"/>
               <w:numPr>
                 <w:ilvl w:val="0"/>
                 <w:numId w:val="24"/>
@@ -8493,7 +8746,7 @@
           </w:p>
           <w:p>
             <w:pPr>
-              <w:pStyle w:val="ListParagraph"/>
+              <w:pStyle w:val="PargrafodaLista1"/>
               <w:numPr>
                 <w:ilvl w:val="0"/>
                 <w:numId w:val="24"/>
@@ -8506,7 +8759,7 @@
           </w:p>
           <w:p>
             <w:pPr>
-              <w:pStyle w:val="ListParagraph"/>
+              <w:pStyle w:val="PargrafodaLista1"/>
               <w:numPr>
                 <w:ilvl w:val="0"/>
                 <w:numId w:val="24"/>
@@ -8564,7 +8817,7 @@
           </w:p>
           <w:p>
             <w:pPr>
-              <w:pStyle w:val="ListParagraph"/>
+              <w:pStyle w:val="PargrafodaLista1"/>
               <w:numPr>
                 <w:ilvl w:val="0"/>
                 <w:numId w:val="25"/>
@@ -8572,13 +8825,12 @@
               <w:spacing w:after="0"/>
             </w:pPr>
             <w:r>
-              <w:lastRenderedPageBreak/>
               <w:t>O Administrador altera a informação no campo desejado.</w:t>
             </w:r>
           </w:p>
           <w:p>
             <w:pPr>
-              <w:pStyle w:val="ListParagraph"/>
+              <w:pStyle w:val="PargrafodaLista1"/>
               <w:numPr>
                 <w:ilvl w:val="0"/>
                 <w:numId w:val="25"/>
@@ -8591,7 +8843,7 @@
           </w:p>
           <w:p>
             <w:pPr>
-              <w:pStyle w:val="ListParagraph"/>
+              <w:pStyle w:val="PargrafodaLista1"/>
               <w:numPr>
                 <w:ilvl w:val="0"/>
                 <w:numId w:val="25"/>
@@ -8604,7 +8856,7 @@
           </w:p>
           <w:p>
             <w:pPr>
-              <w:pStyle w:val="ListParagraph"/>
+              <w:pStyle w:val="PargrafodaLista1"/>
               <w:numPr>
                 <w:ilvl w:val="0"/>
                 <w:numId w:val="25"/>
@@ -8617,7 +8869,7 @@
           </w:p>
           <w:p>
             <w:pPr>
-              <w:pStyle w:val="ListParagraph"/>
+              <w:pStyle w:val="PargrafodaLista1"/>
               <w:spacing w:after="0"/>
               <w:ind w:left="0" w:firstLine="0"/>
             </w:pPr>
@@ -8642,7 +8894,7 @@
           </w:p>
           <w:p>
             <w:pPr>
-              <w:pStyle w:val="ListParagraph"/>
+              <w:pStyle w:val="PargrafodaLista1"/>
               <w:numPr>
                 <w:ilvl w:val="0"/>
                 <w:numId w:val="26"/>
@@ -8655,7 +8907,7 @@
           </w:p>
           <w:p>
             <w:pPr>
-              <w:pStyle w:val="ListParagraph"/>
+              <w:pStyle w:val="PargrafodaLista1"/>
               <w:numPr>
                 <w:ilvl w:val="0"/>
                 <w:numId w:val="26"/>
@@ -8668,7 +8920,7 @@
           </w:p>
           <w:p>
             <w:pPr>
-              <w:pStyle w:val="ListParagraph"/>
+              <w:pStyle w:val="PargrafodaLista1"/>
               <w:numPr>
                 <w:ilvl w:val="0"/>
                 <w:numId w:val="26"/>
@@ -8681,7 +8933,7 @@
           </w:p>
           <w:p>
             <w:pPr>
-              <w:pStyle w:val="ListParagraph"/>
+              <w:pStyle w:val="PargrafodaLista1"/>
               <w:numPr>
                 <w:ilvl w:val="0"/>
                 <w:numId w:val="26"/>
@@ -8694,7 +8946,7 @@
           </w:p>
           <w:p>
             <w:pPr>
-              <w:pStyle w:val="ListParagraph"/>
+              <w:pStyle w:val="PargrafodaLista1"/>
               <w:numPr>
                 <w:ilvl w:val="0"/>
                 <w:numId w:val="26"/>
@@ -8707,7 +8959,7 @@
           </w:p>
           <w:p>
             <w:pPr>
-              <w:pStyle w:val="ListParagraph"/>
+              <w:pStyle w:val="PargrafodaLista1"/>
               <w:spacing w:after="0"/>
               <w:ind w:left="0" w:firstLine="0"/>
             </w:pPr>
@@ -8732,8 +8984,13 @@
             </w:pPr>
             <w:r>
               <w:lastRenderedPageBreak/>
-              <w:t>Fluxo de Excecão</w:t>
-            </w:r>
+              <w:t xml:space="preserve">Fluxo de </w:t>
+            </w:r>
+            <w:proofErr w:type="spellStart"/>
+            <w:r>
+              <w:t>Excecão</w:t>
+            </w:r>
+            <w:proofErr w:type="spellEnd"/>
           </w:p>
         </w:tc>
         <w:tc>
@@ -8749,7 +9006,7 @@
           </w:tcPr>
           <w:p>
             <w:pPr>
-              <w:pStyle w:val="ListParagraph"/>
+              <w:pStyle w:val="PargrafodaLista1"/>
               <w:spacing w:after="0"/>
               <w:ind w:left="502" w:firstLine="0"/>
             </w:pPr>
@@ -8762,7 +9019,7 @@
         <w:tblStyle w:val="Tabelacomgrade"/>
         <w:tblW w:w="0" w:type="auto"/>
         <w:tblInd w:w="-34" w:type="dxa"/>
-        <w:tblLook w:val="04A0"/>
+        <w:tblLook w:val="04A0" w:firstRow="1" w:lastRow="0" w:firstColumn="1" w:lastColumn="0" w:noHBand="0" w:noVBand="1"/>
       </w:tblPr>
       <w:tblGrid>
         <w:gridCol w:w="2156"/>
@@ -8800,7 +9057,7 @@
       <w:pPr>
         <w:pStyle w:val="Ttulo2"/>
       </w:pPr>
-      <w:bookmarkStart w:id="32" w:name="_Toc465202787"/>
+      <w:bookmarkStart w:id="31" w:name="_Toc465202787"/>
       <w:r>
         <w:t xml:space="preserve">Email01 – </w:t>
       </w:r>
@@ -8810,7 +9067,7 @@
         </w:rPr>
         <w:t>Evento aceito</w:t>
       </w:r>
-      <w:bookmarkEnd w:id="32"/>
+      <w:bookmarkEnd w:id="31"/>
     </w:p>
     <w:p/>
     <w:tbl>
@@ -8819,7 +9076,7 @@
         <w:tblW w:w="9356" w:type="dxa"/>
         <w:tblInd w:w="-176" w:type="dxa"/>
         <w:tblLayout w:type="fixed"/>
-        <w:tblLook w:val="04A0"/>
+        <w:tblLook w:val="04A0" w:firstRow="1" w:lastRow="0" w:firstColumn="1" w:lastColumn="0" w:noHBand="0" w:noVBand="1"/>
       </w:tblPr>
       <w:tblGrid>
         <w:gridCol w:w="1844"/>
@@ -9079,7 +9336,7 @@
       <w:pPr>
         <w:pStyle w:val="Ttulo2"/>
       </w:pPr>
-      <w:bookmarkStart w:id="33" w:name="_Toc465202788"/>
+      <w:bookmarkStart w:id="32" w:name="_Toc465202788"/>
       <w:r>
         <w:t xml:space="preserve">Email02 – </w:t>
       </w:r>
@@ -9089,7 +9346,7 @@
         </w:rPr>
         <w:t>Evento aceito com ressalvas</w:t>
       </w:r>
-      <w:bookmarkEnd w:id="33"/>
+      <w:bookmarkEnd w:id="32"/>
       <w:r>
         <w:tab/>
       </w:r>
@@ -9105,7 +9362,7 @@
         <w:tblW w:w="9356" w:type="dxa"/>
         <w:tblInd w:w="-176" w:type="dxa"/>
         <w:tblLayout w:type="fixed"/>
-        <w:tblLook w:val="04A0"/>
+        <w:tblLook w:val="04A0" w:firstRow="1" w:lastRow="0" w:firstColumn="1" w:lastColumn="0" w:noHBand="0" w:noVBand="1"/>
       </w:tblPr>
       <w:tblGrid>
         <w:gridCol w:w="1844"/>
@@ -9379,7 +9636,21 @@
               <w:rPr>
                 <w:sz w:val="22"/>
               </w:rPr>
-              <w:t>&lt;Valor antigo&gt; : &lt;Valor novo&gt;</w:t>
+              <w:t>&lt;Valor antigo</w:t>
+            </w:r>
+            <w:proofErr w:type="gramStart"/>
+            <w:r>
+              <w:rPr>
+                <w:sz w:val="22"/>
+              </w:rPr>
+              <w:t>&gt; :</w:t>
+            </w:r>
+            <w:proofErr w:type="gramEnd"/>
+            <w:r>
+              <w:rPr>
+                <w:sz w:val="22"/>
+              </w:rPr>
+              <w:t xml:space="preserve"> &lt;Valor novo&gt;</w:t>
             </w:r>
           </w:p>
         </w:tc>
@@ -9394,7 +9665,7 @@
       <w:pPr>
         <w:pStyle w:val="Ttulo2"/>
       </w:pPr>
-      <w:bookmarkStart w:id="34" w:name="_Toc465202789"/>
+      <w:bookmarkStart w:id="33" w:name="_Toc465202789"/>
       <w:r>
         <w:t xml:space="preserve">Email03 – </w:t>
       </w:r>
@@ -9404,7 +9675,7 @@
         </w:rPr>
         <w:t>Evento não aprovado.</w:t>
       </w:r>
-      <w:bookmarkEnd w:id="34"/>
+      <w:bookmarkEnd w:id="33"/>
     </w:p>
     <w:p>
       <w:pPr>
@@ -9417,7 +9688,7 @@
         <w:tblW w:w="9356" w:type="dxa"/>
         <w:tblInd w:w="-176" w:type="dxa"/>
         <w:tblLayout w:type="fixed"/>
-        <w:tblLook w:val="04A0"/>
+        <w:tblLook w:val="04A0" w:firstRow="1" w:lastRow="0" w:firstColumn="1" w:lastColumn="0" w:noHBand="0" w:noVBand="1"/>
       </w:tblPr>
       <w:tblGrid>
         <w:gridCol w:w="1844"/>
@@ -9662,7 +9933,6 @@
               <w:rPr>
                 <w:sz w:val="22"/>
               </w:rPr>
-              <w:lastRenderedPageBreak/>
               <w:t>Seu evento não foi aprovado.</w:t>
             </w:r>
           </w:p>
@@ -9676,7 +9946,21 @@
               <w:rPr>
                 <w:sz w:val="22"/>
               </w:rPr>
-              <w:t>&lt;comentários&gt;</w:t>
+              <w:t>&lt;</w:t>
+            </w:r>
+            <w:proofErr w:type="gramStart"/>
+            <w:r>
+              <w:rPr>
+                <w:sz w:val="22"/>
+              </w:rPr>
+              <w:t>comentários</w:t>
+            </w:r>
+            <w:proofErr w:type="gramEnd"/>
+            <w:r>
+              <w:rPr>
+                <w:sz w:val="22"/>
+              </w:rPr>
+              <w:t>&gt;</w:t>
             </w:r>
           </w:p>
         </w:tc>
@@ -9696,11 +9980,11 @@
       <w:pPr>
         <w:pStyle w:val="Ttulo2"/>
       </w:pPr>
-      <w:bookmarkStart w:id="35" w:name="_Toc465202790"/>
+      <w:bookmarkStart w:id="34" w:name="_Toc465202790"/>
       <w:r>
         <w:t>Mensagens</w:t>
       </w:r>
-      <w:bookmarkEnd w:id="35"/>
+      <w:bookmarkEnd w:id="34"/>
     </w:p>
     <w:p/>
     <w:tbl>
@@ -9709,7 +9993,7 @@
         <w:tblW w:w="8960" w:type="dxa"/>
         <w:tblInd w:w="-176" w:type="dxa"/>
         <w:tblLayout w:type="fixed"/>
-        <w:tblLook w:val="04A0"/>
+        <w:tblLook w:val="04A0" w:firstRow="1" w:lastRow="0" w:firstColumn="1" w:lastColumn="0" w:noHBand="0" w:noVBand="1"/>
       </w:tblPr>
       <w:tblGrid>
         <w:gridCol w:w="1447"/>
@@ -9839,7 +10123,7 @@
         <w:pStyle w:val="Ttulo1"/>
         <w:ind w:left="142" w:hanging="426"/>
       </w:pPr>
-      <w:bookmarkStart w:id="36" w:name="_Toc465202791"/>
+      <w:bookmarkStart w:id="35" w:name="_Toc465202791"/>
       <w:r>
         <w:t>Caso de Uso UC0</w:t>
       </w:r>
@@ -9852,7 +10136,7 @@
       <w:r>
         <w:t>Autenticar</w:t>
       </w:r>
-      <w:bookmarkEnd w:id="36"/>
+      <w:bookmarkEnd w:id="35"/>
     </w:p>
     <w:p>
       <w:pPr>
@@ -9868,11 +10152,11 @@
       <w:pPr>
         <w:pStyle w:val="Ttulo2"/>
       </w:pPr>
-      <w:bookmarkStart w:id="37" w:name="_Toc465202792"/>
+      <w:bookmarkStart w:id="36" w:name="_Toc465202792"/>
       <w:r>
         <w:t>Descrição do fluxo do caso de uso.</w:t>
       </w:r>
-      <w:bookmarkEnd w:id="37"/>
+      <w:bookmarkEnd w:id="36"/>
     </w:p>
     <w:tbl>
       <w:tblPr>
@@ -9881,7 +10165,7 @@
         <w:tblCellMar>
           <w:left w:w="113" w:type="dxa"/>
         </w:tblCellMar>
-        <w:tblLook w:val="0000"/>
+        <w:tblLook w:val="0000" w:firstRow="0" w:lastRow="0" w:firstColumn="0" w:lastColumn="0" w:noHBand="0" w:noVBand="0"/>
       </w:tblPr>
       <w:tblGrid>
         <w:gridCol w:w="2121"/>
@@ -10095,7 +10379,21 @@
               <w:rPr>
                 <w:szCs w:val="20"/>
               </w:rPr>
-              <w:t>O usuário informa o login e a senha.</w:t>
+              <w:t xml:space="preserve">O usuário informa o </w:t>
+            </w:r>
+            <w:proofErr w:type="spellStart"/>
+            <w:r>
+              <w:rPr>
+                <w:szCs w:val="20"/>
+              </w:rPr>
+              <w:t>login</w:t>
+            </w:r>
+            <w:proofErr w:type="spellEnd"/>
+            <w:r>
+              <w:rPr>
+                <w:szCs w:val="20"/>
+              </w:rPr>
+              <w:t xml:space="preserve"> e a senha.</w:t>
             </w:r>
           </w:p>
           <w:p>
@@ -10236,8 +10534,13 @@
               <w:ind w:firstLine="0"/>
             </w:pPr>
             <w:r>
-              <w:t>Fluxo de Excecão</w:t>
-            </w:r>
+              <w:t xml:space="preserve">Fluxo de </w:t>
+            </w:r>
+            <w:proofErr w:type="spellStart"/>
+            <w:r>
+              <w:t>Excecão</w:t>
+            </w:r>
+            <w:proofErr w:type="spellEnd"/>
           </w:p>
         </w:tc>
         <w:tc>
@@ -10295,7 +10598,7 @@
         <w:tblW w:w="0" w:type="auto"/>
         <w:tblInd w:w="-34" w:type="dxa"/>
         <w:tblLayout w:type="fixed"/>
-        <w:tblLook w:val="04A0"/>
+        <w:tblLook w:val="04A0" w:firstRow="1" w:lastRow="0" w:firstColumn="1" w:lastColumn="0" w:noHBand="0" w:noVBand="1"/>
       </w:tblPr>
       <w:tblGrid>
         <w:gridCol w:w="2156"/>
@@ -10338,11 +10641,11 @@
       <w:pPr>
         <w:pStyle w:val="Ttulo2"/>
       </w:pPr>
-      <w:bookmarkStart w:id="38" w:name="_Toc465202793"/>
+      <w:bookmarkStart w:id="37" w:name="_Toc465202793"/>
       <w:r>
         <w:t>Mensagens</w:t>
       </w:r>
-      <w:bookmarkEnd w:id="38"/>
+      <w:bookmarkEnd w:id="37"/>
     </w:p>
     <w:p/>
     <w:tbl>
@@ -10351,7 +10654,7 @@
         <w:tblW w:w="8960" w:type="dxa"/>
         <w:tblInd w:w="-176" w:type="dxa"/>
         <w:tblLayout w:type="fixed"/>
-        <w:tblLook w:val="04A0"/>
+        <w:tblLook w:val="04A0" w:firstRow="1" w:lastRow="0" w:firstColumn="1" w:lastColumn="0" w:noHBand="0" w:noVBand="1"/>
       </w:tblPr>
       <w:tblGrid>
         <w:gridCol w:w="1447"/>
@@ -10505,12 +10808,11 @@
         <w:pStyle w:val="Ttulo1"/>
         <w:ind w:left="142" w:hanging="426"/>
       </w:pPr>
-      <w:bookmarkStart w:id="39" w:name="_Toc465202794"/>
+      <w:bookmarkStart w:id="38" w:name="_Toc465202794"/>
       <w:r>
-        <w:lastRenderedPageBreak/>
         <w:t>Caso de Uso UC07 – Buscar Anúncios</w:t>
       </w:r>
-      <w:bookmarkEnd w:id="39"/>
+      <w:bookmarkEnd w:id="38"/>
     </w:p>
     <w:p>
       <w:pPr>
@@ -10526,11 +10828,11 @@
       <w:pPr>
         <w:pStyle w:val="Ttulo2"/>
       </w:pPr>
-      <w:bookmarkStart w:id="40" w:name="_Toc465202795"/>
+      <w:bookmarkStart w:id="39" w:name="_Toc465202795"/>
       <w:r>
         <w:t>Descrição do fluxo do caso de uso.</w:t>
       </w:r>
-      <w:bookmarkEnd w:id="40"/>
+      <w:bookmarkEnd w:id="39"/>
     </w:p>
     <w:tbl>
       <w:tblPr>
@@ -10539,7 +10841,7 @@
         <w:tblCellMar>
           <w:left w:w="113" w:type="dxa"/>
         </w:tblCellMar>
-        <w:tblLook w:val="0000"/>
+        <w:tblLook w:val="0000" w:firstRow="0" w:lastRow="0" w:firstColumn="0" w:lastColumn="0" w:noHBand="0" w:noVBand="0"/>
       </w:tblPr>
       <w:tblGrid>
         <w:gridCol w:w="2121"/>
@@ -10664,6 +10966,7 @@
               <w:ind w:firstLine="0"/>
             </w:pPr>
             <w:r>
+              <w:lastRenderedPageBreak/>
               <w:t>Pré-Condições</w:t>
             </w:r>
           </w:p>
@@ -10944,8 +11247,13 @@
               <w:ind w:firstLine="0"/>
             </w:pPr>
             <w:r>
-              <w:t>Fluxo de Excecão</w:t>
-            </w:r>
+              <w:t xml:space="preserve">Fluxo de </w:t>
+            </w:r>
+            <w:proofErr w:type="spellStart"/>
+            <w:r>
+              <w:t>Excecão</w:t>
+            </w:r>
+            <w:proofErr w:type="spellEnd"/>
           </w:p>
         </w:tc>
         <w:tc>
@@ -11010,7 +11318,7 @@
         <w:tblW w:w="0" w:type="auto"/>
         <w:tblInd w:w="-34" w:type="dxa"/>
         <w:tblLayout w:type="fixed"/>
-        <w:tblLook w:val="04A0"/>
+        <w:tblLook w:val="04A0" w:firstRow="1" w:lastRow="0" w:firstColumn="1" w:lastColumn="0" w:noHBand="0" w:noVBand="1"/>
       </w:tblPr>
       <w:tblGrid>
         <w:gridCol w:w="2156"/>
@@ -11059,11 +11367,11 @@
       <w:pPr>
         <w:pStyle w:val="Ttulo2"/>
       </w:pPr>
-      <w:bookmarkStart w:id="41" w:name="_Toc465202796"/>
+      <w:bookmarkStart w:id="40" w:name="_Toc465202796"/>
       <w:r>
         <w:t>Mensagens</w:t>
       </w:r>
-      <w:bookmarkEnd w:id="41"/>
+      <w:bookmarkEnd w:id="40"/>
     </w:p>
     <w:p/>
     <w:tbl>
@@ -11072,7 +11380,7 @@
         <w:tblW w:w="8960" w:type="dxa"/>
         <w:tblInd w:w="-176" w:type="dxa"/>
         <w:tblLayout w:type="fixed"/>
-        <w:tblLook w:val="04A0"/>
+        <w:tblLook w:val="04A0" w:firstRow="1" w:lastRow="0" w:firstColumn="1" w:lastColumn="0" w:noHBand="0" w:noVBand="1"/>
       </w:tblPr>
       <w:tblGrid>
         <w:gridCol w:w="1447"/>
@@ -11226,14 +11534,14 @@
         <w:pStyle w:val="Ttulo1"/>
         <w:ind w:left="142" w:hanging="426"/>
       </w:pPr>
-      <w:bookmarkStart w:id="42" w:name="_Toc465202797"/>
+      <w:bookmarkStart w:id="41" w:name="_Toc465202797"/>
       <w:r>
         <w:t xml:space="preserve">Caso de Uso UC07 – </w:t>
       </w:r>
       <w:r>
         <w:t>Interagir com Anúncio</w:t>
       </w:r>
-      <w:bookmarkEnd w:id="42"/>
+      <w:bookmarkEnd w:id="41"/>
     </w:p>
     <w:p>
       <w:pPr>
@@ -11249,11 +11557,11 @@
       <w:pPr>
         <w:pStyle w:val="Ttulo2"/>
       </w:pPr>
-      <w:bookmarkStart w:id="43" w:name="_Toc465202798"/>
+      <w:bookmarkStart w:id="42" w:name="_Toc465202798"/>
       <w:r>
         <w:t>Descrição do fluxo do caso de uso.</w:t>
       </w:r>
-      <w:bookmarkEnd w:id="43"/>
+      <w:bookmarkEnd w:id="42"/>
     </w:p>
     <w:tbl>
       <w:tblPr>
@@ -11262,7 +11570,7 @@
         <w:tblCellMar>
           <w:left w:w="113" w:type="dxa"/>
         </w:tblCellMar>
-        <w:tblLook w:val="0000"/>
+        <w:tblLook w:val="0000" w:firstRow="0" w:lastRow="0" w:firstColumn="0" w:lastColumn="0" w:noHBand="0" w:noVBand="0"/>
       </w:tblPr>
       <w:tblGrid>
         <w:gridCol w:w="2121"/>
@@ -11579,7 +11887,6 @@
               <w:ind w:firstLine="0"/>
             </w:pPr>
             <w:r>
-              <w:lastRenderedPageBreak/>
               <w:t>Fluxos Alternativos</w:t>
             </w:r>
           </w:p>
@@ -11623,8 +11930,13 @@
               <w:ind w:firstLine="0"/>
             </w:pPr>
             <w:r>
-              <w:t>Fluxo de Excecão</w:t>
-            </w:r>
+              <w:t xml:space="preserve">Fluxo de </w:t>
+            </w:r>
+            <w:proofErr w:type="spellStart"/>
+            <w:r>
+              <w:t>Excecão</w:t>
+            </w:r>
+            <w:proofErr w:type="spellEnd"/>
           </w:p>
         </w:tc>
         <w:tc>
@@ -11657,7 +11969,7 @@
         <w:tblW w:w="0" w:type="auto"/>
         <w:tblInd w:w="-34" w:type="dxa"/>
         <w:tblLayout w:type="fixed"/>
-        <w:tblLook w:val="04A0"/>
+        <w:tblLook w:val="04A0" w:firstRow="1" w:lastRow="0" w:firstColumn="1" w:lastColumn="0" w:noHBand="0" w:noVBand="1"/>
       </w:tblPr>
       <w:tblGrid>
         <w:gridCol w:w="2156"/>
@@ -11707,10 +12019,16 @@
         <w:pStyle w:val="Ttulo1"/>
         <w:ind w:left="142" w:hanging="426"/>
       </w:pPr>
-      <w:bookmarkStart w:id="44" w:name="_Toc465202799"/>
+      <w:bookmarkStart w:id="43" w:name="_Toc465202799"/>
       <w:r>
+        <w:lastRenderedPageBreak/>
         <w:t>Caso de Uso UC08 – Disponibilizar Ofertas de Bolsas</w:t>
       </w:r>
+      <w:bookmarkEnd w:id="43"/>
+      <w:r>
+        <w:t xml:space="preserve"> (Não disponível)</w:t>
+      </w:r>
+      <w:bookmarkStart w:id="44" w:name="_GoBack"/>
       <w:bookmarkEnd w:id="44"/>
     </w:p>
     <w:p>
@@ -11740,7 +12058,7 @@
         <w:tblCellMar>
           <w:left w:w="113" w:type="dxa"/>
         </w:tblCellMar>
-        <w:tblLook w:val="0000"/>
+        <w:tblLook w:val="0000" w:firstRow="0" w:lastRow="0" w:firstColumn="0" w:lastColumn="0" w:noHBand="0" w:noVBand="0"/>
       </w:tblPr>
       <w:tblGrid>
         <w:gridCol w:w="2121"/>
@@ -12122,8 +12440,13 @@
               <w:ind w:firstLine="0"/>
             </w:pPr>
             <w:r>
-              <w:t>Fluxo de Excecão</w:t>
-            </w:r>
+              <w:t xml:space="preserve">Fluxo de </w:t>
+            </w:r>
+            <w:proofErr w:type="spellStart"/>
+            <w:r>
+              <w:t>Excecão</w:t>
+            </w:r>
+            <w:proofErr w:type="spellEnd"/>
           </w:p>
         </w:tc>
         <w:tc>
@@ -12156,7 +12479,7 @@
         <w:tblW w:w="0" w:type="auto"/>
         <w:tblInd w:w="-34" w:type="dxa"/>
         <w:tblLayout w:type="fixed"/>
-        <w:tblLook w:val="04A0"/>
+        <w:tblLook w:val="04A0" w:firstRow="1" w:lastRow="0" w:firstColumn="1" w:lastColumn="0" w:noHBand="0" w:noVBand="1"/>
       </w:tblPr>
       <w:tblGrid>
         <w:gridCol w:w="2156"/>
@@ -12224,7 +12547,7 @@
         <w:tblW w:w="8960" w:type="dxa"/>
         <w:tblInd w:w="-176" w:type="dxa"/>
         <w:tblLayout w:type="fixed"/>
-        <w:tblLook w:val="04A0"/>
+        <w:tblLook w:val="04A0" w:firstRow="1" w:lastRow="0" w:firstColumn="1" w:lastColumn="0" w:noHBand="0" w:noVBand="1"/>
       </w:tblPr>
       <w:tblGrid>
         <w:gridCol w:w="1447"/>
@@ -12344,8 +12667,8 @@
 </file>
 
 <file path=word/endnotes.xml><?xml version="1.0" encoding="utf-8"?>
-<w:endnotes xmlns:ve="http://schemas.openxmlformats.org/markup-compatibility/2006" xmlns:o="urn:schemas-microsoft-com:office:office" xmlns:r="http://schemas.openxmlformats.org/officeDocument/2006/relationships" xmlns:m="http://schemas.openxmlformats.org/officeDocument/2006/math" xmlns:v="urn:schemas-microsoft-com:vml" xmlns:wp="http://schemas.openxmlformats.org/drawingml/2006/wordprocessingDrawing" xmlns:w10="urn:schemas-microsoft-com:office:word" xmlns:w="http://schemas.openxmlformats.org/wordprocessingml/2006/main" xmlns:wne="http://schemas.microsoft.com/office/word/2006/wordml">
-  <w:endnote w:type="separator" w:id="0">
+<w:endnotes xmlns:wpc="http://schemas.microsoft.com/office/word/2010/wordprocessingCanvas" xmlns:mc="http://schemas.openxmlformats.org/markup-compatibility/2006" xmlns:o="urn:schemas-microsoft-com:office:office" xmlns:r="http://schemas.openxmlformats.org/officeDocument/2006/relationships" xmlns:m="http://schemas.openxmlformats.org/officeDocument/2006/math" xmlns:v="urn:schemas-microsoft-com:vml" xmlns:wp14="http://schemas.microsoft.com/office/word/2010/wordprocessingDrawing" xmlns:wp="http://schemas.openxmlformats.org/drawingml/2006/wordprocessingDrawing" xmlns:w10="urn:schemas-microsoft-com:office:word" xmlns:w="http://schemas.openxmlformats.org/wordprocessingml/2006/main" xmlns:w14="http://schemas.microsoft.com/office/word/2010/wordml" xmlns:w15="http://schemas.microsoft.com/office/word/2012/wordml" xmlns:wpg="http://schemas.microsoft.com/office/word/2010/wordprocessingGroup" xmlns:wpi="http://schemas.microsoft.com/office/word/2010/wordprocessingInk" xmlns:wne="http://schemas.microsoft.com/office/word/2006/wordml" xmlns:wps="http://schemas.microsoft.com/office/word/2010/wordprocessingShape" mc:Ignorable="w14 w15 wp14">
+  <w:endnote w:type="separator" w:id="-1">
     <w:p>
       <w:pPr>
         <w:spacing w:after="0"/>
@@ -12355,7 +12678,7 @@
       </w:r>
     </w:p>
   </w:endnote>
-  <w:endnote w:type="continuationSeparator" w:id="1">
+  <w:endnote w:type="continuationSeparator" w:id="0">
     <w:p>
       <w:pPr>
         <w:spacing w:after="0"/>
@@ -12369,7 +12692,7 @@
 </file>
 
 <file path=word/footer1.xml><?xml version="1.0" encoding="utf-8"?>
-<w:ftr xmlns:ve="http://schemas.openxmlformats.org/markup-compatibility/2006" xmlns:o="urn:schemas-microsoft-com:office:office" xmlns:r="http://schemas.openxmlformats.org/officeDocument/2006/relationships" xmlns:m="http://schemas.openxmlformats.org/officeDocument/2006/math" xmlns:v="urn:schemas-microsoft-com:vml" xmlns:wp="http://schemas.openxmlformats.org/drawingml/2006/wordprocessingDrawing" xmlns:w10="urn:schemas-microsoft-com:office:word" xmlns:w="http://schemas.openxmlformats.org/wordprocessingml/2006/main" xmlns:wne="http://schemas.microsoft.com/office/word/2006/wordml">
+<w:ftr xmlns:wpc="http://schemas.microsoft.com/office/word/2010/wordprocessingCanvas" xmlns:mc="http://schemas.openxmlformats.org/markup-compatibility/2006" xmlns:o="urn:schemas-microsoft-com:office:office" xmlns:r="http://schemas.openxmlformats.org/officeDocument/2006/relationships" xmlns:m="http://schemas.openxmlformats.org/officeDocument/2006/math" xmlns:v="urn:schemas-microsoft-com:vml" xmlns:wp14="http://schemas.microsoft.com/office/word/2010/wordprocessingDrawing" xmlns:wp="http://schemas.openxmlformats.org/drawingml/2006/wordprocessingDrawing" xmlns:w10="urn:schemas-microsoft-com:office:word" xmlns:w="http://schemas.openxmlformats.org/wordprocessingml/2006/main" xmlns:w14="http://schemas.microsoft.com/office/word/2010/wordml" xmlns:w15="http://schemas.microsoft.com/office/word/2012/wordml" xmlns:wpg="http://schemas.microsoft.com/office/word/2010/wordprocessingGroup" xmlns:wpi="http://schemas.microsoft.com/office/word/2010/wordprocessingInk" xmlns:wne="http://schemas.microsoft.com/office/word/2006/wordml" xmlns:wps="http://schemas.microsoft.com/office/word/2010/wordprocessingShape" mc:Ignorable="w14 w15 wp14">
   <w:p>
     <w:pPr>
       <w:pBdr>
@@ -12388,13 +12711,27 @@
       <w:rPr>
         <w:rFonts w:asciiTheme="minorHAnsi" w:hAnsiTheme="minorHAnsi" w:cs="Cambria"/>
       </w:rPr>
-      <w:t>Projeto XXX –Documento de Casos de Uso</w:t>
+      <w:t xml:space="preserve">Projeto XXX –Documento de Casos de </w:t>
+    </w:r>
+    <w:proofErr w:type="spellStart"/>
+    <w:r>
+      <w:rPr>
+        <w:rFonts w:asciiTheme="minorHAnsi" w:hAnsiTheme="minorHAnsi" w:cs="Cambria"/>
+      </w:rPr>
+      <w:t>Uso</w:t>
     </w:r>
     <w:r>
       <w:rPr>
         <w:rFonts w:asciiTheme="minorHAnsi" w:hAnsiTheme="minorHAnsi"/>
       </w:rPr>
-      <w:t xml:space="preserve">Página </w:t>
+      <w:t>Página</w:t>
+    </w:r>
+    <w:proofErr w:type="spellEnd"/>
+    <w:r>
+      <w:rPr>
+        <w:rFonts w:asciiTheme="minorHAnsi" w:hAnsiTheme="minorHAnsi"/>
+      </w:rPr>
+      <w:t xml:space="preserve"> </w:t>
     </w:r>
     <w:r>
       <w:rPr>
@@ -12419,7 +12756,7 @@
         <w:rFonts w:asciiTheme="minorHAnsi" w:hAnsiTheme="minorHAnsi"/>
         <w:noProof/>
       </w:rPr>
-      <w:t>2</w:t>
+      <w:t>12</w:t>
     </w:r>
     <w:r>
       <w:rPr>
@@ -12480,8 +12817,8 @@
 </file>
 
 <file path=word/footnotes.xml><?xml version="1.0" encoding="utf-8"?>
-<w:footnotes xmlns:ve="http://schemas.openxmlformats.org/markup-compatibility/2006" xmlns:o="urn:schemas-microsoft-com:office:office" xmlns:r="http://schemas.openxmlformats.org/officeDocument/2006/relationships" xmlns:m="http://schemas.openxmlformats.org/officeDocument/2006/math" xmlns:v="urn:schemas-microsoft-com:vml" xmlns:wp="http://schemas.openxmlformats.org/drawingml/2006/wordprocessingDrawing" xmlns:w10="urn:schemas-microsoft-com:office:word" xmlns:w="http://schemas.openxmlformats.org/wordprocessingml/2006/main" xmlns:wne="http://schemas.microsoft.com/office/word/2006/wordml">
-  <w:footnote w:type="separator" w:id="0">
+<w:footnotes xmlns:wpc="http://schemas.microsoft.com/office/word/2010/wordprocessingCanvas" xmlns:mc="http://schemas.openxmlformats.org/markup-compatibility/2006" xmlns:o="urn:schemas-microsoft-com:office:office" xmlns:r="http://schemas.openxmlformats.org/officeDocument/2006/relationships" xmlns:m="http://schemas.openxmlformats.org/officeDocument/2006/math" xmlns:v="urn:schemas-microsoft-com:vml" xmlns:wp14="http://schemas.microsoft.com/office/word/2010/wordprocessingDrawing" xmlns:wp="http://schemas.openxmlformats.org/drawingml/2006/wordprocessingDrawing" xmlns:w10="urn:schemas-microsoft-com:office:word" xmlns:w="http://schemas.openxmlformats.org/wordprocessingml/2006/main" xmlns:w14="http://schemas.microsoft.com/office/word/2010/wordml" xmlns:w15="http://schemas.microsoft.com/office/word/2012/wordml" xmlns:wpg="http://schemas.microsoft.com/office/word/2010/wordprocessingGroup" xmlns:wpi="http://schemas.microsoft.com/office/word/2010/wordprocessingInk" xmlns:wne="http://schemas.microsoft.com/office/word/2006/wordml" xmlns:wps="http://schemas.microsoft.com/office/word/2010/wordprocessingShape" mc:Ignorable="w14 w15 wp14">
+  <w:footnote w:type="separator" w:id="-1">
     <w:p>
       <w:pPr>
         <w:spacing w:after="0"/>
@@ -12491,7 +12828,7 @@
       </w:r>
     </w:p>
   </w:footnote>
-  <w:footnote w:type="continuationSeparator" w:id="1">
+  <w:footnote w:type="continuationSeparator" w:id="0">
     <w:p>
       <w:pPr>
         <w:spacing w:after="0"/>
@@ -12505,7 +12842,7 @@
 </file>
 
 <file path=word/header1.xml><?xml version="1.0" encoding="utf-8"?>
-<w:hdr xmlns:ve="http://schemas.openxmlformats.org/markup-compatibility/2006" xmlns:o="urn:schemas-microsoft-com:office:office" xmlns:r="http://schemas.openxmlformats.org/officeDocument/2006/relationships" xmlns:m="http://schemas.openxmlformats.org/officeDocument/2006/math" xmlns:v="urn:schemas-microsoft-com:vml" xmlns:wp="http://schemas.openxmlformats.org/drawingml/2006/wordprocessingDrawing" xmlns:w10="urn:schemas-microsoft-com:office:word" xmlns:w="http://schemas.openxmlformats.org/wordprocessingml/2006/main" xmlns:wne="http://schemas.microsoft.com/office/word/2006/wordml">
+<w:hdr xmlns:wpc="http://schemas.microsoft.com/office/word/2010/wordprocessingCanvas" xmlns:mc="http://schemas.openxmlformats.org/markup-compatibility/2006" xmlns:o="urn:schemas-microsoft-com:office:office" xmlns:r="http://schemas.openxmlformats.org/officeDocument/2006/relationships" xmlns:m="http://schemas.openxmlformats.org/officeDocument/2006/math" xmlns:v="urn:schemas-microsoft-com:vml" xmlns:wp14="http://schemas.microsoft.com/office/word/2010/wordprocessingDrawing" xmlns:wp="http://schemas.openxmlformats.org/drawingml/2006/wordprocessingDrawing" xmlns:w10="urn:schemas-microsoft-com:office:word" xmlns:w="http://schemas.openxmlformats.org/wordprocessingml/2006/main" xmlns:w14="http://schemas.microsoft.com/office/word/2010/wordml" xmlns:w15="http://schemas.microsoft.com/office/word/2012/wordml" xmlns:wpg="http://schemas.microsoft.com/office/word/2010/wordprocessingGroup" xmlns:wpi="http://schemas.microsoft.com/office/word/2010/wordprocessingInk" xmlns:wne="http://schemas.microsoft.com/office/word/2006/wordml" xmlns:wps="http://schemas.microsoft.com/office/word/2010/wordprocessingShape" mc:Ignorable="w14 w15 wp14">
   <w:tbl>
     <w:tblPr>
       <w:tblW w:w="9356" w:type="dxa"/>
@@ -12514,7 +12851,7 @@
         <w:bottom w:val="single" w:sz="4" w:space="0" w:color="auto"/>
       </w:tblBorders>
       <w:tblLayout w:type="fixed"/>
-      <w:tblLook w:val="0000"/>
+      <w:tblLook w:val="0000" w:firstRow="0" w:lastRow="0" w:firstColumn="0" w:lastColumn="0" w:noHBand="0" w:noVBand="0"/>
     </w:tblPr>
     <w:tblGrid>
       <w:gridCol w:w="3545"/>
@@ -12606,7 +12943,7 @@
                         <a:blip r:embed="rId1" cstate="print">
                           <a:extLst>
                             <a:ext uri="{28A0092B-C50C-407E-A947-70E740481C1C}">
-                              <a14:useLocalDpi xmlns:a14="http://schemas.microsoft.com/office/drawing/2010/main" xmlns:wps="http://schemas.microsoft.com/office/word/2010/wordprocessingShape" xmlns:wpi="http://schemas.microsoft.com/office/word/2010/wordprocessingInk" xmlns:wpg="http://schemas.microsoft.com/office/word/2010/wordprocessingGroup" xmlns:w15="http://schemas.microsoft.com/office/word/2012/wordml" xmlns:w14="http://schemas.microsoft.com/office/word/2010/wordml" xmlns:w="http://schemas.openxmlformats.org/wordprocessingml/2006/main" xmlns:w10="urn:schemas-microsoft-com:office:word" xmlns:wp14="http://schemas.microsoft.com/office/word/2010/wordprocessingDrawing" xmlns:v="urn:schemas-microsoft-com:vml" xmlns:o="urn:schemas-microsoft-com:office:office" xmlns:mc="http://schemas.openxmlformats.org/markup-compatibility/2006" xmlns:wpc="http://schemas.microsoft.com/office/word/2010/wordprocessingCanvas" xmlns="" val="0"/>
+                              <a14:useLocalDpi xmlns:a14="http://schemas.microsoft.com/office/drawing/2010/main" val="0"/>
                             </a:ext>
                           </a:extLst>
                         </a:blip>
@@ -12701,13 +13038,13 @@
 </file>
 
 <file path=word/header2.xml><?xml version="1.0" encoding="utf-8"?>
-<w:hdr xmlns:ve="http://schemas.openxmlformats.org/markup-compatibility/2006" xmlns:o="urn:schemas-microsoft-com:office:office" xmlns:r="http://schemas.openxmlformats.org/officeDocument/2006/relationships" xmlns:m="http://schemas.openxmlformats.org/officeDocument/2006/math" xmlns:v="urn:schemas-microsoft-com:vml" xmlns:wp="http://schemas.openxmlformats.org/drawingml/2006/wordprocessingDrawing" xmlns:w10="urn:schemas-microsoft-com:office:word" xmlns:w="http://schemas.openxmlformats.org/wordprocessingml/2006/main" xmlns:wne="http://schemas.microsoft.com/office/word/2006/wordml">
+<w:hdr xmlns:wpc="http://schemas.microsoft.com/office/word/2010/wordprocessingCanvas" xmlns:mc="http://schemas.openxmlformats.org/markup-compatibility/2006" xmlns:o="urn:schemas-microsoft-com:office:office" xmlns:r="http://schemas.openxmlformats.org/officeDocument/2006/relationships" xmlns:m="http://schemas.openxmlformats.org/officeDocument/2006/math" xmlns:v="urn:schemas-microsoft-com:vml" xmlns:wp14="http://schemas.microsoft.com/office/word/2010/wordprocessingDrawing" xmlns:wp="http://schemas.openxmlformats.org/drawingml/2006/wordprocessingDrawing" xmlns:w10="urn:schemas-microsoft-com:office:word" xmlns:w="http://schemas.openxmlformats.org/wordprocessingml/2006/main" xmlns:w14="http://schemas.microsoft.com/office/word/2010/wordml" xmlns:w15="http://schemas.microsoft.com/office/word/2012/wordml" xmlns:wpg="http://schemas.microsoft.com/office/word/2010/wordprocessingGroup" xmlns:wpi="http://schemas.microsoft.com/office/word/2010/wordprocessingInk" xmlns:wne="http://schemas.microsoft.com/office/word/2006/wordml" xmlns:wps="http://schemas.microsoft.com/office/word/2010/wordprocessingShape" mc:Ignorable="w14 w15 wp14">
   <w:tbl>
     <w:tblPr>
       <w:tblW w:w="10064" w:type="dxa"/>
       <w:jc w:val="center"/>
       <w:tblLayout w:type="fixed"/>
-      <w:tblLook w:val="0000"/>
+      <w:tblLook w:val="0000" w:firstRow="0" w:lastRow="0" w:firstColumn="0" w:lastColumn="0" w:noHBand="0" w:noVBand="0"/>
     </w:tblPr>
     <w:tblGrid>
       <w:gridCol w:w="3757"/>
@@ -12882,8 +13219,8 @@
 </file>
 
 <file path=word/numbering.xml><?xml version="1.0" encoding="utf-8"?>
-<w:numbering xmlns:ve="http://schemas.openxmlformats.org/markup-compatibility/2006" xmlns:o="urn:schemas-microsoft-com:office:office" xmlns:r="http://schemas.openxmlformats.org/officeDocument/2006/relationships" xmlns:m="http://schemas.openxmlformats.org/officeDocument/2006/math" xmlns:v="urn:schemas-microsoft-com:vml" xmlns:wp="http://schemas.openxmlformats.org/drawingml/2006/wordprocessingDrawing" xmlns:w10="urn:schemas-microsoft-com:office:word" xmlns:w="http://schemas.openxmlformats.org/wordprocessingml/2006/main" xmlns:wne="http://schemas.microsoft.com/office/word/2006/wordml">
-  <w:abstractNum w:abstractNumId="0">
+<w:numbering xmlns:wpc="http://schemas.microsoft.com/office/word/2010/wordprocessingCanvas" xmlns:mc="http://schemas.openxmlformats.org/markup-compatibility/2006" xmlns:o="urn:schemas-microsoft-com:office:office" xmlns:r="http://schemas.openxmlformats.org/officeDocument/2006/relationships" xmlns:m="http://schemas.openxmlformats.org/officeDocument/2006/math" xmlns:v="urn:schemas-microsoft-com:vml" xmlns:wp14="http://schemas.microsoft.com/office/word/2010/wordprocessingDrawing" xmlns:wp="http://schemas.openxmlformats.org/drawingml/2006/wordprocessingDrawing" xmlns:w10="urn:schemas-microsoft-com:office:word" xmlns:w="http://schemas.openxmlformats.org/wordprocessingml/2006/main" xmlns:w14="http://schemas.microsoft.com/office/word/2010/wordml" xmlns:w15="http://schemas.microsoft.com/office/word/2012/wordml" xmlns:wpg="http://schemas.microsoft.com/office/word/2010/wordprocessingGroup" xmlns:wpi="http://schemas.microsoft.com/office/word/2010/wordprocessingInk" xmlns:wne="http://schemas.microsoft.com/office/word/2006/wordml" xmlns:wps="http://schemas.microsoft.com/office/word/2010/wordprocessingShape" mc:Ignorable="w14 w15 wp14">
+  <w:abstractNum w:abstractNumId="0" w15:restartNumberingAfterBreak="0">
     <w:nsid w:val="00000002"/>
     <w:multiLevelType w:val="multilevel"/>
     <w:tmpl w:val="00000002"/>
@@ -12997,7 +13334,7 @@
       </w:pPr>
     </w:lvl>
   </w:abstractNum>
-  <w:abstractNum w:abstractNumId="1">
+  <w:abstractNum w:abstractNumId="1" w15:restartNumberingAfterBreak="0">
     <w:nsid w:val="00000003"/>
     <w:multiLevelType w:val="multilevel"/>
     <w:tmpl w:val="00000003"/>
@@ -13138,7 +13475,7 @@
       </w:rPr>
     </w:lvl>
   </w:abstractNum>
-  <w:abstractNum w:abstractNumId="2">
+  <w:abstractNum w:abstractNumId="2" w15:restartNumberingAfterBreak="0">
     <w:nsid w:val="00000004"/>
     <w:multiLevelType w:val="multilevel"/>
     <w:tmpl w:val="00000004"/>
@@ -13252,7 +13589,7 @@
       </w:pPr>
     </w:lvl>
   </w:abstractNum>
-  <w:abstractNum w:abstractNumId="3">
+  <w:abstractNum w:abstractNumId="3" w15:restartNumberingAfterBreak="0">
     <w:nsid w:val="00000005"/>
     <w:multiLevelType w:val="multilevel"/>
     <w:tmpl w:val="00000005"/>
@@ -13384,7 +13721,7 @@
       </w:rPr>
     </w:lvl>
   </w:abstractNum>
-  <w:abstractNum w:abstractNumId="4">
+  <w:abstractNum w:abstractNumId="4" w15:restartNumberingAfterBreak="0">
     <w:nsid w:val="00000006"/>
     <w:multiLevelType w:val="multilevel"/>
     <w:tmpl w:val="2ADA45C4"/>
@@ -13518,7 +13855,7 @@
       </w:rPr>
     </w:lvl>
   </w:abstractNum>
-  <w:abstractNum w:abstractNumId="5">
+  <w:abstractNum w:abstractNumId="5" w15:restartNumberingAfterBreak="0">
     <w:nsid w:val="013214C3"/>
     <w:multiLevelType w:val="hybridMultilevel"/>
     <w:tmpl w:val="B56699A0"/>
@@ -13604,7 +13941,7 @@
       </w:pPr>
     </w:lvl>
   </w:abstractNum>
-  <w:abstractNum w:abstractNumId="6">
+  <w:abstractNum w:abstractNumId="6" w15:restartNumberingAfterBreak="0">
     <w:nsid w:val="12C12582"/>
     <w:multiLevelType w:val="multilevel"/>
     <w:tmpl w:val="00000004"/>
@@ -13717,7 +14054,7 @@
       </w:pPr>
     </w:lvl>
   </w:abstractNum>
-  <w:abstractNum w:abstractNumId="7">
+  <w:abstractNum w:abstractNumId="7" w15:restartNumberingAfterBreak="0">
     <w:nsid w:val="16976326"/>
     <w:multiLevelType w:val="hybridMultilevel"/>
     <w:tmpl w:val="5EAE962A"/>
@@ -13803,7 +14140,7 @@
       </w:pPr>
     </w:lvl>
   </w:abstractNum>
-  <w:abstractNum w:abstractNumId="8">
+  <w:abstractNum w:abstractNumId="8" w15:restartNumberingAfterBreak="0">
     <w:nsid w:val="1DCA17B8"/>
     <w:multiLevelType w:val="multilevel"/>
     <w:tmpl w:val="4EE4FD7C"/>
@@ -13937,7 +14274,7 @@
       </w:rPr>
     </w:lvl>
   </w:abstractNum>
-  <w:abstractNum w:abstractNumId="9">
+  <w:abstractNum w:abstractNumId="9" w15:restartNumberingAfterBreak="0">
     <w:nsid w:val="220F4BF7"/>
     <w:multiLevelType w:val="multilevel"/>
     <w:tmpl w:val="304C3E1A"/>
@@ -14026,7 +14363,7 @@
       </w:pPr>
     </w:lvl>
   </w:abstractNum>
-  <w:abstractNum w:abstractNumId="10">
+  <w:abstractNum w:abstractNumId="10" w15:restartNumberingAfterBreak="0">
     <w:nsid w:val="2CB37E40"/>
     <w:multiLevelType w:val="multilevel"/>
     <w:tmpl w:val="0409001F"/>
@@ -14112,7 +14449,7 @@
       </w:pPr>
     </w:lvl>
   </w:abstractNum>
-  <w:abstractNum w:abstractNumId="11">
+  <w:abstractNum w:abstractNumId="11" w15:restartNumberingAfterBreak="0">
     <w:nsid w:val="2D002370"/>
     <w:multiLevelType w:val="hybridMultilevel"/>
     <w:tmpl w:val="D566281C"/>
@@ -14201,7 +14538,7 @@
       </w:pPr>
     </w:lvl>
   </w:abstractNum>
-  <w:abstractNum w:abstractNumId="12">
+  <w:abstractNum w:abstractNumId="12" w15:restartNumberingAfterBreak="0">
     <w:nsid w:val="2D8E5BC2"/>
     <w:multiLevelType w:val="hybridMultilevel"/>
     <w:tmpl w:val="29E8375E"/>
@@ -14290,7 +14627,7 @@
       </w:pPr>
     </w:lvl>
   </w:abstractNum>
-  <w:abstractNum w:abstractNumId="13">
+  <w:abstractNum w:abstractNumId="13" w15:restartNumberingAfterBreak="0">
     <w:nsid w:val="2F076822"/>
     <w:multiLevelType w:val="hybridMultilevel"/>
     <w:tmpl w:val="067413F8"/>
@@ -14380,7 +14717,7 @@
       </w:pPr>
     </w:lvl>
   </w:abstractNum>
-  <w:abstractNum w:abstractNumId="14">
+  <w:abstractNum w:abstractNumId="14" w15:restartNumberingAfterBreak="0">
     <w:nsid w:val="310727AB"/>
     <w:multiLevelType w:val="hybridMultilevel"/>
     <w:tmpl w:val="5EAE962A"/>
@@ -14466,7 +14803,7 @@
       </w:pPr>
     </w:lvl>
   </w:abstractNum>
-  <w:abstractNum w:abstractNumId="15">
+  <w:abstractNum w:abstractNumId="15" w15:restartNumberingAfterBreak="0">
     <w:nsid w:val="3492005E"/>
     <w:multiLevelType w:val="multilevel"/>
     <w:tmpl w:val="6B9A4FE6"/>
@@ -14600,7 +14937,7 @@
       </w:rPr>
     </w:lvl>
   </w:abstractNum>
-  <w:abstractNum w:abstractNumId="16">
+  <w:abstractNum w:abstractNumId="16" w15:restartNumberingAfterBreak="0">
     <w:nsid w:val="372F5125"/>
     <w:multiLevelType w:val="hybridMultilevel"/>
     <w:tmpl w:val="5EAE962A"/>
@@ -14686,7 +15023,7 @@
       </w:pPr>
     </w:lvl>
   </w:abstractNum>
-  <w:abstractNum w:abstractNumId="17">
+  <w:abstractNum w:abstractNumId="17" w15:restartNumberingAfterBreak="0">
     <w:nsid w:val="40890730"/>
     <w:multiLevelType w:val="multilevel"/>
     <w:tmpl w:val="D68E812A"/>
@@ -14775,7 +15112,7 @@
       </w:pPr>
     </w:lvl>
   </w:abstractNum>
-  <w:abstractNum w:abstractNumId="18">
+  <w:abstractNum w:abstractNumId="18" w15:restartNumberingAfterBreak="0">
     <w:nsid w:val="44792116"/>
     <w:multiLevelType w:val="multilevel"/>
     <w:tmpl w:val="D68E812A"/>
@@ -14864,7 +15201,7 @@
       </w:pPr>
     </w:lvl>
   </w:abstractNum>
-  <w:abstractNum w:abstractNumId="19">
+  <w:abstractNum w:abstractNumId="19" w15:restartNumberingAfterBreak="0">
     <w:nsid w:val="57B1714D"/>
     <w:multiLevelType w:val="hybridMultilevel"/>
     <w:tmpl w:val="5EAE962A"/>
@@ -14950,7 +15287,7 @@
       </w:pPr>
     </w:lvl>
   </w:abstractNum>
-  <w:abstractNum w:abstractNumId="20">
+  <w:abstractNum w:abstractNumId="20" w15:restartNumberingAfterBreak="0">
     <w:nsid w:val="608053FE"/>
     <w:multiLevelType w:val="hybridMultilevel"/>
     <w:tmpl w:val="29E8375E"/>
@@ -15039,7 +15376,7 @@
       </w:pPr>
     </w:lvl>
   </w:abstractNum>
-  <w:abstractNum w:abstractNumId="21">
+  <w:abstractNum w:abstractNumId="21" w15:restartNumberingAfterBreak="0">
     <w:nsid w:val="61A303C8"/>
     <w:multiLevelType w:val="hybridMultilevel"/>
     <w:tmpl w:val="700E5A0E"/>
@@ -15152,7 +15489,7 @@
       </w:rPr>
     </w:lvl>
   </w:abstractNum>
-  <w:abstractNum w:abstractNumId="22">
+  <w:abstractNum w:abstractNumId="22" w15:restartNumberingAfterBreak="0">
     <w:nsid w:val="62CB5533"/>
     <w:multiLevelType w:val="multilevel"/>
     <w:tmpl w:val="88DCC3DE"/>
@@ -15247,7 +15584,7 @@
       </w:pPr>
     </w:lvl>
   </w:abstractNum>
-  <w:abstractNum w:abstractNumId="23">
+  <w:abstractNum w:abstractNumId="23" w15:restartNumberingAfterBreak="0">
     <w:nsid w:val="669C3384"/>
     <w:multiLevelType w:val="multilevel"/>
     <w:tmpl w:val="A10612CE"/>
@@ -15387,7 +15724,7 @@
       </w:rPr>
     </w:lvl>
   </w:abstractNum>
-  <w:abstractNum w:abstractNumId="24">
+  <w:abstractNum w:abstractNumId="24" w15:restartNumberingAfterBreak="0">
     <w:nsid w:val="6FA840E6"/>
     <w:multiLevelType w:val="hybridMultilevel"/>
     <w:tmpl w:val="8182CF4A"/>
@@ -15476,7 +15813,7 @@
       </w:pPr>
     </w:lvl>
   </w:abstractNum>
-  <w:abstractNum w:abstractNumId="25">
+  <w:abstractNum w:abstractNumId="25" w15:restartNumberingAfterBreak="0">
     <w:nsid w:val="73862761"/>
     <w:multiLevelType w:val="hybridMultilevel"/>
     <w:tmpl w:val="0CAC9D0E"/>
@@ -15565,7 +15902,7 @@
       </w:pPr>
     </w:lvl>
   </w:abstractNum>
-  <w:abstractNum w:abstractNumId="26">
+  <w:abstractNum w:abstractNumId="26" w15:restartNumberingAfterBreak="0">
     <w:nsid w:val="75D42369"/>
     <w:multiLevelType w:val="hybridMultilevel"/>
     <w:tmpl w:val="B97C7A84"/>
@@ -15654,7 +15991,7 @@
       </w:pPr>
     </w:lvl>
   </w:abstractNum>
-  <w:abstractNum w:abstractNumId="27">
+  <w:abstractNum w:abstractNumId="27" w15:restartNumberingAfterBreak="0">
     <w:nsid w:val="7A7B1E8E"/>
     <w:multiLevelType w:val="hybridMultilevel"/>
     <w:tmpl w:val="5EAE962A"/>
@@ -15740,7 +16077,7 @@
       </w:pPr>
     </w:lvl>
   </w:abstractNum>
-  <w:abstractNum w:abstractNumId="28">
+  <w:abstractNum w:abstractNumId="28" w15:restartNumberingAfterBreak="0">
     <w:nsid w:val="7B7E5A2A"/>
     <w:multiLevelType w:val="hybridMultilevel"/>
     <w:tmpl w:val="0CAC9D0E"/>
@@ -15930,7 +16267,7 @@
 </file>
 
 <file path=word/styles.xml><?xml version="1.0" encoding="utf-8"?>
-<w:styles xmlns:r="http://schemas.openxmlformats.org/officeDocument/2006/relationships" xmlns:w="http://schemas.openxmlformats.org/wordprocessingml/2006/main">
+<w:styles xmlns:mc="http://schemas.openxmlformats.org/markup-compatibility/2006" xmlns:r="http://schemas.openxmlformats.org/officeDocument/2006/relationships" xmlns:w="http://schemas.openxmlformats.org/wordprocessingml/2006/main" xmlns:w14="http://schemas.microsoft.com/office/word/2010/wordml" xmlns:w15="http://schemas.microsoft.com/office/word/2012/wordml" mc:Ignorable="w14 w15">
   <w:docDefaults>
     <w:rPrDefault>
       <w:rPr>
@@ -15940,145 +16277,378 @@
     </w:rPrDefault>
     <w:pPrDefault/>
   </w:docDefaults>
-  <w:latentStyles w:defLockedState="0" w:defUIPriority="99" w:defSemiHidden="1" w:defUnhideWhenUsed="1" w:defQFormat="0" w:count="267">
-    <w:lsdException w:name="Normal" w:semiHidden="0" w:uiPriority="0" w:unhideWhenUsed="0" w:qFormat="1"/>
-    <w:lsdException w:name="heading 1" w:semiHidden="0" w:uiPriority="9" w:unhideWhenUsed="0" w:qFormat="1"/>
-    <w:lsdException w:name="heading 2" w:uiPriority="9" w:qFormat="1"/>
-    <w:lsdException w:name="heading 3" w:uiPriority="9" w:qFormat="1"/>
-    <w:lsdException w:name="heading 4" w:uiPriority="9" w:qFormat="1"/>
-    <w:lsdException w:name="heading 5" w:uiPriority="9" w:qFormat="1"/>
-    <w:lsdException w:name="heading 6" w:uiPriority="9" w:qFormat="1"/>
-    <w:lsdException w:name="heading 7" w:uiPriority="9" w:qFormat="1"/>
-    <w:lsdException w:name="heading 8" w:uiPriority="9" w:qFormat="1"/>
-    <w:lsdException w:name="heading 9" w:uiPriority="9" w:qFormat="1"/>
-    <w:lsdException w:name="toc 1" w:uiPriority="39"/>
-    <w:lsdException w:name="toc 2" w:uiPriority="39"/>
-    <w:lsdException w:name="toc 3" w:uiPriority="39"/>
-    <w:lsdException w:name="toc 4" w:uiPriority="39"/>
-    <w:lsdException w:name="toc 5" w:uiPriority="39"/>
-    <w:lsdException w:name="toc 6" w:uiPriority="39"/>
-    <w:lsdException w:name="toc 7" w:uiPriority="39"/>
-    <w:lsdException w:name="toc 8" w:uiPriority="39"/>
-    <w:lsdException w:name="toc 9" w:uiPriority="39"/>
-    <w:lsdException w:name="header" w:uiPriority="0"/>
-    <w:lsdException w:name="caption" w:uiPriority="35" w:qFormat="1"/>
-    <w:lsdException w:name="Title" w:semiHidden="0" w:uiPriority="10" w:unhideWhenUsed="0" w:qFormat="1"/>
-    <w:lsdException w:name="Default Paragraph Font" w:uiPriority="1"/>
-    <w:lsdException w:name="Subtitle" w:semiHidden="0" w:uiPriority="11" w:unhideWhenUsed="0" w:qFormat="1"/>
-    <w:lsdException w:name="Strong" w:semiHidden="0" w:uiPriority="22" w:unhideWhenUsed="0" w:qFormat="1"/>
-    <w:lsdException w:name="Emphasis" w:semiHidden="0" w:uiPriority="20" w:unhideWhenUsed="0" w:qFormat="1"/>
-    <w:lsdException w:name="Table Grid" w:semiHidden="0" w:uiPriority="59" w:unhideWhenUsed="0"/>
-    <w:lsdException w:name="Placeholder Text" w:unhideWhenUsed="0"/>
-    <w:lsdException w:name="No Spacing" w:semiHidden="0" w:uiPriority="1" w:unhideWhenUsed="0" w:qFormat="1"/>
-    <w:lsdException w:name="Light Shading" w:semiHidden="0" w:uiPriority="60" w:unhideWhenUsed="0"/>
-    <w:lsdException w:name="Light List" w:semiHidden="0" w:uiPriority="61" w:unhideWhenUsed="0"/>
-    <w:lsdException w:name="Light Grid" w:semiHidden="0" w:uiPriority="62" w:unhideWhenUsed="0"/>
-    <w:lsdException w:name="Medium Shading 1" w:semiHidden="0" w:uiPriority="63" w:unhideWhenUsed="0"/>
-    <w:lsdException w:name="Medium Shading 2" w:semiHidden="0" w:uiPriority="64" w:unhideWhenUsed="0"/>
-    <w:lsdException w:name="Medium List 1" w:semiHidden="0" w:uiPriority="65" w:unhideWhenUsed="0"/>
-    <w:lsdException w:name="Medium List 2" w:semiHidden="0" w:uiPriority="66" w:unhideWhenUsed="0"/>
-    <w:lsdException w:name="Medium Grid 1" w:semiHidden="0" w:uiPriority="67" w:unhideWhenUsed="0"/>
-    <w:lsdException w:name="Medium Grid 2" w:semiHidden="0" w:uiPriority="68" w:unhideWhenUsed="0"/>
-    <w:lsdException w:name="Medium Grid 3" w:semiHidden="0" w:uiPriority="69" w:unhideWhenUsed="0"/>
-    <w:lsdException w:name="Dark List" w:semiHidden="0" w:uiPriority="70" w:unhideWhenUsed="0"/>
-    <w:lsdException w:name="Colorful Shading" w:semiHidden="0" w:uiPriority="71" w:unhideWhenUsed="0"/>
-    <w:lsdException w:name="Colorful List" w:semiHidden="0" w:uiPriority="72" w:unhideWhenUsed="0"/>
-    <w:lsdException w:name="Colorful Grid" w:semiHidden="0" w:uiPriority="73" w:unhideWhenUsed="0"/>
-    <w:lsdException w:name="Light Shading Accent 1" w:semiHidden="0" w:uiPriority="60" w:unhideWhenUsed="0"/>
-    <w:lsdException w:name="Light List Accent 1" w:semiHidden="0" w:uiPriority="61" w:unhideWhenUsed="0"/>
-    <w:lsdException w:name="Light Grid Accent 1" w:semiHidden="0" w:uiPriority="62" w:unhideWhenUsed="0"/>
-    <w:lsdException w:name="Medium Shading 1 Accent 1" w:semiHidden="0" w:uiPriority="63" w:unhideWhenUsed="0"/>
-    <w:lsdException w:name="Medium Shading 2 Accent 1" w:semiHidden="0" w:uiPriority="64" w:unhideWhenUsed="0"/>
-    <w:lsdException w:name="Medium List 1 Accent 1" w:semiHidden="0" w:uiPriority="65" w:unhideWhenUsed="0"/>
-    <w:lsdException w:name="Revision" w:unhideWhenUsed="0"/>
-    <w:lsdException w:name="List Paragraph" w:semiHidden="0" w:uiPriority="34" w:unhideWhenUsed="0" w:qFormat="1"/>
-    <w:lsdException w:name="Quote" w:semiHidden="0" w:uiPriority="29" w:unhideWhenUsed="0" w:qFormat="1"/>
-    <w:lsdException w:name="Intense Quote" w:semiHidden="0" w:uiPriority="30" w:unhideWhenUsed="0" w:qFormat="1"/>
-    <w:lsdException w:name="Medium List 2 Accent 1" w:semiHidden="0" w:uiPriority="66" w:unhideWhenUsed="0"/>
-    <w:lsdException w:name="Medium Grid 1 Accent 1" w:semiHidden="0" w:uiPriority="67" w:unhideWhenUsed="0"/>
-    <w:lsdException w:name="Medium Grid 2 Accent 1" w:semiHidden="0" w:uiPriority="68" w:unhideWhenUsed="0"/>
-    <w:lsdException w:name="Medium Grid 3 Accent 1" w:semiHidden="0" w:uiPriority="69" w:unhideWhenUsed="0"/>
-    <w:lsdException w:name="Dark List Accent 1" w:semiHidden="0" w:uiPriority="70" w:unhideWhenUsed="0"/>
-    <w:lsdException w:name="Colorful Shading Accent 1" w:semiHidden="0" w:uiPriority="71" w:unhideWhenUsed="0"/>
-    <w:lsdException w:name="Colorful List Accent 1" w:semiHidden="0" w:uiPriority="72" w:unhideWhenUsed="0"/>
-    <w:lsdException w:name="Colorful Grid Accent 1" w:semiHidden="0" w:uiPriority="73" w:unhideWhenUsed="0"/>
-    <w:lsdException w:name="Light Shading Accent 2" w:semiHidden="0" w:uiPriority="60" w:unhideWhenUsed="0"/>
-    <w:lsdException w:name="Light List Accent 2" w:semiHidden="0" w:uiPriority="61" w:unhideWhenUsed="0"/>
-    <w:lsdException w:name="Light Grid Accent 2" w:semiHidden="0" w:uiPriority="62" w:unhideWhenUsed="0"/>
-    <w:lsdException w:name="Medium Shading 1 Accent 2" w:semiHidden="0" w:uiPriority="63" w:unhideWhenUsed="0"/>
-    <w:lsdException w:name="Medium Shading 2 Accent 2" w:semiHidden="0" w:uiPriority="64" w:unhideWhenUsed="0"/>
-    <w:lsdException w:name="Medium List 1 Accent 2" w:semiHidden="0" w:uiPriority="65" w:unhideWhenUsed="0"/>
-    <w:lsdException w:name="Medium List 2 Accent 2" w:semiHidden="0" w:uiPriority="66" w:unhideWhenUsed="0"/>
-    <w:lsdException w:name="Medium Grid 1 Accent 2" w:semiHidden="0" w:uiPriority="67" w:unhideWhenUsed="0"/>
-    <w:lsdException w:name="Medium Grid 2 Accent 2" w:semiHidden="0" w:uiPriority="68" w:unhideWhenUsed="0"/>
-    <w:lsdException w:name="Medium Grid 3 Accent 2" w:semiHidden="0" w:uiPriority="69" w:unhideWhenUsed="0"/>
-    <w:lsdException w:name="Dark List Accent 2" w:semiHidden="0" w:uiPriority="70" w:unhideWhenUsed="0"/>
-    <w:lsdException w:name="Colorful Shading Accent 2" w:semiHidden="0" w:uiPriority="71" w:unhideWhenUsed="0"/>
-    <w:lsdException w:name="Colorful List Accent 2" w:semiHidden="0" w:uiPriority="72" w:unhideWhenUsed="0"/>
-    <w:lsdException w:name="Colorful Grid Accent 2" w:semiHidden="0" w:uiPriority="73" w:unhideWhenUsed="0"/>
-    <w:lsdException w:name="Light Shading Accent 3" w:semiHidden="0" w:uiPriority="60" w:unhideWhenUsed="0"/>
-    <w:lsdException w:name="Light List Accent 3" w:semiHidden="0" w:uiPriority="61" w:unhideWhenUsed="0"/>
-    <w:lsdException w:name="Light Grid Accent 3" w:semiHidden="0" w:uiPriority="62" w:unhideWhenUsed="0"/>
-    <w:lsdException w:name="Medium Shading 1 Accent 3" w:semiHidden="0" w:uiPriority="63" w:unhideWhenUsed="0"/>
-    <w:lsdException w:name="Medium Shading 2 Accent 3" w:semiHidden="0" w:uiPriority="64" w:unhideWhenUsed="0"/>
-    <w:lsdException w:name="Medium List 1 Accent 3" w:semiHidden="0" w:uiPriority="65" w:unhideWhenUsed="0"/>
-    <w:lsdException w:name="Medium List 2 Accent 3" w:semiHidden="0" w:uiPriority="66" w:unhideWhenUsed="0"/>
-    <w:lsdException w:name="Medium Grid 1 Accent 3" w:semiHidden="0" w:uiPriority="67" w:unhideWhenUsed="0"/>
-    <w:lsdException w:name="Medium Grid 2 Accent 3" w:semiHidden="0" w:uiPriority="68" w:unhideWhenUsed="0"/>
-    <w:lsdException w:name="Medium Grid 3 Accent 3" w:semiHidden="0" w:uiPriority="69" w:unhideWhenUsed="0"/>
-    <w:lsdException w:name="Dark List Accent 3" w:semiHidden="0" w:uiPriority="70" w:unhideWhenUsed="0"/>
-    <w:lsdException w:name="Colorful Shading Accent 3" w:semiHidden="0" w:uiPriority="71" w:unhideWhenUsed="0"/>
-    <w:lsdException w:name="Colorful List Accent 3" w:semiHidden="0" w:uiPriority="72" w:unhideWhenUsed="0"/>
-    <w:lsdException w:name="Colorful Grid Accent 3" w:semiHidden="0" w:uiPriority="73" w:unhideWhenUsed="0"/>
-    <w:lsdException w:name="Light Shading Accent 4" w:semiHidden="0" w:uiPriority="60" w:unhideWhenUsed="0"/>
-    <w:lsdException w:name="Light List Accent 4" w:semiHidden="0" w:uiPriority="61" w:unhideWhenUsed="0"/>
-    <w:lsdException w:name="Light Grid Accent 4" w:semiHidden="0" w:uiPriority="62" w:unhideWhenUsed="0"/>
-    <w:lsdException w:name="Medium Shading 1 Accent 4" w:semiHidden="0" w:uiPriority="63" w:unhideWhenUsed="0"/>
-    <w:lsdException w:name="Medium Shading 2 Accent 4" w:semiHidden="0" w:uiPriority="64" w:unhideWhenUsed="0"/>
-    <w:lsdException w:name="Medium List 1 Accent 4" w:semiHidden="0" w:uiPriority="65" w:unhideWhenUsed="0"/>
-    <w:lsdException w:name="Medium List 2 Accent 4" w:semiHidden="0" w:uiPriority="66" w:unhideWhenUsed="0"/>
-    <w:lsdException w:name="Medium Grid 1 Accent 4" w:semiHidden="0" w:uiPriority="67" w:unhideWhenUsed="0"/>
-    <w:lsdException w:name="Medium Grid 2 Accent 4" w:semiHidden="0" w:uiPriority="68" w:unhideWhenUsed="0"/>
-    <w:lsdException w:name="Medium Grid 3 Accent 4" w:semiHidden="0" w:uiPriority="69" w:unhideWhenUsed="0"/>
-    <w:lsdException w:name="Dark List Accent 4" w:semiHidden="0" w:uiPriority="70" w:unhideWhenUsed="0"/>
-    <w:lsdException w:name="Colorful Shading Accent 4" w:semiHidden="0" w:uiPriority="71" w:unhideWhenUsed="0"/>
-    <w:lsdException w:name="Colorful List Accent 4" w:semiHidden="0" w:uiPriority="72" w:unhideWhenUsed="0"/>
-    <w:lsdException w:name="Colorful Grid Accent 4" w:semiHidden="0" w:uiPriority="73" w:unhideWhenUsed="0"/>
-    <w:lsdException w:name="Light Shading Accent 5" w:semiHidden="0" w:uiPriority="60" w:unhideWhenUsed="0"/>
-    <w:lsdException w:name="Light List Accent 5" w:semiHidden="0" w:uiPriority="61" w:unhideWhenUsed="0"/>
-    <w:lsdException w:name="Light Grid Accent 5" w:semiHidden="0" w:uiPriority="62" w:unhideWhenUsed="0"/>
-    <w:lsdException w:name="Medium Shading 1 Accent 5" w:semiHidden="0" w:uiPriority="63" w:unhideWhenUsed="0"/>
-    <w:lsdException w:name="Medium Shading 2 Accent 5" w:semiHidden="0" w:uiPriority="64" w:unhideWhenUsed="0"/>
-    <w:lsdException w:name="Medium List 1 Accent 5" w:semiHidden="0" w:uiPriority="65" w:unhideWhenUsed="0"/>
-    <w:lsdException w:name="Medium List 2 Accent 5" w:semiHidden="0" w:uiPriority="66" w:unhideWhenUsed="0"/>
-    <w:lsdException w:name="Medium Grid 1 Accent 5" w:semiHidden="0" w:uiPriority="67" w:unhideWhenUsed="0"/>
-    <w:lsdException w:name="Medium Grid 2 Accent 5" w:semiHidden="0" w:uiPriority="68" w:unhideWhenUsed="0"/>
-    <w:lsdException w:name="Medium Grid 3 Accent 5" w:semiHidden="0" w:uiPriority="69" w:unhideWhenUsed="0"/>
-    <w:lsdException w:name="Dark List Accent 5" w:semiHidden="0" w:uiPriority="70" w:unhideWhenUsed="0"/>
-    <w:lsdException w:name="Colorful Shading Accent 5" w:semiHidden="0" w:uiPriority="71" w:unhideWhenUsed="0"/>
-    <w:lsdException w:name="Colorful List Accent 5" w:semiHidden="0" w:uiPriority="72" w:unhideWhenUsed="0"/>
-    <w:lsdException w:name="Colorful Grid Accent 5" w:semiHidden="0" w:uiPriority="73" w:unhideWhenUsed="0"/>
-    <w:lsdException w:name="Light Shading Accent 6" w:semiHidden="0" w:uiPriority="60" w:unhideWhenUsed="0"/>
-    <w:lsdException w:name="Light List Accent 6" w:semiHidden="0" w:uiPriority="61" w:unhideWhenUsed="0"/>
-    <w:lsdException w:name="Light Grid Accent 6" w:semiHidden="0" w:uiPriority="62" w:unhideWhenUsed="0"/>
-    <w:lsdException w:name="Medium Shading 1 Accent 6" w:semiHidden="0" w:uiPriority="63" w:unhideWhenUsed="0"/>
-    <w:lsdException w:name="Medium Shading 2 Accent 6" w:semiHidden="0" w:uiPriority="64" w:unhideWhenUsed="0"/>
-    <w:lsdException w:name="Medium List 1 Accent 6" w:semiHidden="0" w:uiPriority="65" w:unhideWhenUsed="0"/>
-    <w:lsdException w:name="Medium List 2 Accent 6" w:semiHidden="0" w:uiPriority="66" w:unhideWhenUsed="0"/>
-    <w:lsdException w:name="Medium Grid 1 Accent 6" w:semiHidden="0" w:uiPriority="67" w:unhideWhenUsed="0"/>
-    <w:lsdException w:name="Medium Grid 2 Accent 6" w:semiHidden="0" w:uiPriority="68" w:unhideWhenUsed="0"/>
-    <w:lsdException w:name="Medium Grid 3 Accent 6" w:semiHidden="0" w:uiPriority="69" w:unhideWhenUsed="0"/>
-    <w:lsdException w:name="Dark List Accent 6" w:semiHidden="0" w:uiPriority="70" w:unhideWhenUsed="0"/>
-    <w:lsdException w:name="Colorful Shading Accent 6" w:semiHidden="0" w:uiPriority="71" w:unhideWhenUsed="0"/>
-    <w:lsdException w:name="Colorful List Accent 6" w:semiHidden="0" w:uiPriority="72" w:unhideWhenUsed="0"/>
-    <w:lsdException w:name="Colorful Grid Accent 6" w:semiHidden="0" w:uiPriority="73" w:unhideWhenUsed="0"/>
-    <w:lsdException w:name="Subtle Emphasis" w:semiHidden="0" w:uiPriority="19" w:unhideWhenUsed="0" w:qFormat="1"/>
-    <w:lsdException w:name="Intense Emphasis" w:semiHidden="0" w:uiPriority="21" w:unhideWhenUsed="0" w:qFormat="1"/>
-    <w:lsdException w:name="Subtle Reference" w:semiHidden="0" w:uiPriority="31" w:unhideWhenUsed="0" w:qFormat="1"/>
-    <w:lsdException w:name="Intense Reference" w:semiHidden="0" w:uiPriority="32" w:unhideWhenUsed="0" w:qFormat="1"/>
-    <w:lsdException w:name="Book Title" w:semiHidden="0" w:uiPriority="33" w:unhideWhenUsed="0" w:qFormat="1"/>
-    <w:lsdException w:name="Bibliography" w:uiPriority="37"/>
-    <w:lsdException w:name="TOC Heading" w:uiPriority="39" w:qFormat="1"/>
+  <w:latentStyles w:defLockedState="0" w:defUIPriority="99" w:defSemiHidden="0" w:defUnhideWhenUsed="0" w:defQFormat="0" w:count="371">
+    <w:lsdException w:name="Normal" w:uiPriority="0" w:qFormat="1"/>
+    <w:lsdException w:name="heading 1" w:uiPriority="9" w:qFormat="1"/>
+    <w:lsdException w:name="heading 2" w:semiHidden="1" w:uiPriority="9" w:unhideWhenUsed="1" w:qFormat="1"/>
+    <w:lsdException w:name="heading 3" w:semiHidden="1" w:uiPriority="9" w:unhideWhenUsed="1" w:qFormat="1"/>
+    <w:lsdException w:name="heading 4" w:semiHidden="1" w:uiPriority="9" w:unhideWhenUsed="1" w:qFormat="1"/>
+    <w:lsdException w:name="heading 5" w:semiHidden="1" w:uiPriority="9" w:unhideWhenUsed="1" w:qFormat="1"/>
+    <w:lsdException w:name="heading 6" w:semiHidden="1" w:uiPriority="9" w:unhideWhenUsed="1" w:qFormat="1"/>
+    <w:lsdException w:name="heading 7" w:semiHidden="1" w:uiPriority="9" w:unhideWhenUsed="1" w:qFormat="1"/>
+    <w:lsdException w:name="heading 8" w:semiHidden="1" w:uiPriority="9" w:unhideWhenUsed="1" w:qFormat="1"/>
+    <w:lsdException w:name="heading 9" w:semiHidden="1" w:uiPriority="9" w:unhideWhenUsed="1" w:qFormat="1"/>
+    <w:lsdException w:name="index 1" w:semiHidden="1" w:unhideWhenUsed="1"/>
+    <w:lsdException w:name="index 2" w:semiHidden="1" w:unhideWhenUsed="1"/>
+    <w:lsdException w:name="index 3" w:semiHidden="1" w:unhideWhenUsed="1"/>
+    <w:lsdException w:name="index 4" w:semiHidden="1" w:unhideWhenUsed="1"/>
+    <w:lsdException w:name="index 5" w:semiHidden="1" w:unhideWhenUsed="1"/>
+    <w:lsdException w:name="index 6" w:semiHidden="1" w:unhideWhenUsed="1"/>
+    <w:lsdException w:name="index 7" w:semiHidden="1" w:unhideWhenUsed="1"/>
+    <w:lsdException w:name="index 8" w:semiHidden="1" w:unhideWhenUsed="1"/>
+    <w:lsdException w:name="index 9" w:semiHidden="1" w:unhideWhenUsed="1"/>
+    <w:lsdException w:name="toc 1" w:semiHidden="1" w:uiPriority="39" w:unhideWhenUsed="1"/>
+    <w:lsdException w:name="toc 2" w:semiHidden="1" w:uiPriority="39" w:unhideWhenUsed="1"/>
+    <w:lsdException w:name="toc 3" w:semiHidden="1" w:uiPriority="39" w:unhideWhenUsed="1"/>
+    <w:lsdException w:name="toc 4" w:semiHidden="1" w:uiPriority="39" w:unhideWhenUsed="1"/>
+    <w:lsdException w:name="toc 5" w:semiHidden="1" w:uiPriority="39" w:unhideWhenUsed="1"/>
+    <w:lsdException w:name="toc 6" w:semiHidden="1" w:uiPriority="39" w:unhideWhenUsed="1"/>
+    <w:lsdException w:name="toc 7" w:semiHidden="1" w:uiPriority="39" w:unhideWhenUsed="1"/>
+    <w:lsdException w:name="toc 8" w:semiHidden="1" w:uiPriority="39" w:unhideWhenUsed="1"/>
+    <w:lsdException w:name="toc 9" w:semiHidden="1" w:uiPriority="39" w:unhideWhenUsed="1"/>
+    <w:lsdException w:name="Normal Indent" w:semiHidden="1" w:unhideWhenUsed="1"/>
+    <w:lsdException w:name="footnote text" w:semiHidden="1" w:unhideWhenUsed="1"/>
+    <w:lsdException w:name="annotation text" w:semiHidden="1" w:unhideWhenUsed="1"/>
+    <w:lsdException w:name="header" w:semiHidden="1" w:uiPriority="0" w:unhideWhenUsed="1"/>
+    <w:lsdException w:name="footer" w:semiHidden="1" w:unhideWhenUsed="1"/>
+    <w:lsdException w:name="index heading" w:semiHidden="1" w:unhideWhenUsed="1"/>
+    <w:lsdException w:name="caption" w:semiHidden="1" w:uiPriority="35" w:unhideWhenUsed="1" w:qFormat="1"/>
+    <w:lsdException w:name="table of figures" w:semiHidden="1" w:unhideWhenUsed="1"/>
+    <w:lsdException w:name="envelope address" w:semiHidden="1" w:unhideWhenUsed="1"/>
+    <w:lsdException w:name="envelope return" w:semiHidden="1" w:unhideWhenUsed="1"/>
+    <w:lsdException w:name="footnote reference" w:semiHidden="1" w:unhideWhenUsed="1"/>
+    <w:lsdException w:name="annotation reference" w:semiHidden="1" w:unhideWhenUsed="1"/>
+    <w:lsdException w:name="line number" w:semiHidden="1" w:unhideWhenUsed="1"/>
+    <w:lsdException w:name="page number" w:semiHidden="1" w:unhideWhenUsed="1"/>
+    <w:lsdException w:name="endnote reference" w:semiHidden="1" w:unhideWhenUsed="1"/>
+    <w:lsdException w:name="endnote text" w:semiHidden="1" w:unhideWhenUsed="1"/>
+    <w:lsdException w:name="table of authorities" w:semiHidden="1" w:unhideWhenUsed="1"/>
+    <w:lsdException w:name="macro" w:semiHidden="1" w:unhideWhenUsed="1"/>
+    <w:lsdException w:name="toa heading" w:semiHidden="1" w:unhideWhenUsed="1"/>
+    <w:lsdException w:name="List" w:semiHidden="1" w:unhideWhenUsed="1"/>
+    <w:lsdException w:name="List Bullet" w:semiHidden="1" w:unhideWhenUsed="1"/>
+    <w:lsdException w:name="List Number" w:semiHidden="1" w:unhideWhenUsed="1"/>
+    <w:lsdException w:name="List 2" w:semiHidden="1" w:unhideWhenUsed="1"/>
+    <w:lsdException w:name="List 3" w:semiHidden="1" w:unhideWhenUsed="1"/>
+    <w:lsdException w:name="List 4" w:semiHidden="1" w:unhideWhenUsed="1"/>
+    <w:lsdException w:name="List 5" w:semiHidden="1" w:unhideWhenUsed="1"/>
+    <w:lsdException w:name="List Bullet 2" w:semiHidden="1" w:unhideWhenUsed="1"/>
+    <w:lsdException w:name="List Bullet 3" w:semiHidden="1" w:unhideWhenUsed="1"/>
+    <w:lsdException w:name="List Bullet 4" w:semiHidden="1" w:unhideWhenUsed="1"/>
+    <w:lsdException w:name="List Bullet 5" w:semiHidden="1" w:unhideWhenUsed="1"/>
+    <w:lsdException w:name="List Number 2" w:semiHidden="1" w:unhideWhenUsed="1"/>
+    <w:lsdException w:name="List Number 3" w:semiHidden="1" w:unhideWhenUsed="1"/>
+    <w:lsdException w:name="List Number 4" w:semiHidden="1" w:unhideWhenUsed="1"/>
+    <w:lsdException w:name="List Number 5" w:semiHidden="1" w:unhideWhenUsed="1"/>
+    <w:lsdException w:name="Title" w:uiPriority="10" w:qFormat="1"/>
+    <w:lsdException w:name="Closing" w:semiHidden="1" w:unhideWhenUsed="1"/>
+    <w:lsdException w:name="Signature" w:semiHidden="1" w:unhideWhenUsed="1"/>
+    <w:lsdException w:name="Default Paragraph Font" w:semiHidden="1" w:uiPriority="1" w:unhideWhenUsed="1"/>
+    <w:lsdException w:name="Body Text" w:semiHidden="1" w:unhideWhenUsed="1"/>
+    <w:lsdException w:name="Body Text Indent" w:semiHidden="1" w:unhideWhenUsed="1"/>
+    <w:lsdException w:name="List Continue" w:semiHidden="1" w:unhideWhenUsed="1"/>
+    <w:lsdException w:name="List Continue 2" w:semiHidden="1" w:unhideWhenUsed="1"/>
+    <w:lsdException w:name="List Continue 3" w:semiHidden="1" w:unhideWhenUsed="1"/>
+    <w:lsdException w:name="List Continue 4" w:semiHidden="1" w:unhideWhenUsed="1"/>
+    <w:lsdException w:name="List Continue 5" w:semiHidden="1" w:unhideWhenUsed="1"/>
+    <w:lsdException w:name="Message Header" w:semiHidden="1" w:unhideWhenUsed="1"/>
+    <w:lsdException w:name="Subtitle" w:uiPriority="11" w:qFormat="1"/>
+    <w:lsdException w:name="Salutation" w:semiHidden="1" w:unhideWhenUsed="1"/>
+    <w:lsdException w:name="Date" w:semiHidden="1" w:unhideWhenUsed="1"/>
+    <w:lsdException w:name="Body Text First Indent" w:semiHidden="1" w:unhideWhenUsed="1"/>
+    <w:lsdException w:name="Body Text First Indent 2" w:semiHidden="1" w:unhideWhenUsed="1"/>
+    <w:lsdException w:name="Note Heading" w:semiHidden="1" w:unhideWhenUsed="1"/>
+    <w:lsdException w:name="Body Text 2" w:semiHidden="1" w:unhideWhenUsed="1"/>
+    <w:lsdException w:name="Body Text 3" w:semiHidden="1" w:unhideWhenUsed="1"/>
+    <w:lsdException w:name="Body Text Indent 2" w:semiHidden="1" w:unhideWhenUsed="1"/>
+    <w:lsdException w:name="Body Text Indent 3" w:semiHidden="1" w:unhideWhenUsed="1"/>
+    <w:lsdException w:name="Block Text" w:semiHidden="1" w:unhideWhenUsed="1"/>
+    <w:lsdException w:name="Hyperlink" w:semiHidden="1" w:unhideWhenUsed="1"/>
+    <w:lsdException w:name="FollowedHyperlink" w:semiHidden="1" w:unhideWhenUsed="1"/>
+    <w:lsdException w:name="Strong" w:uiPriority="22" w:qFormat="1"/>
+    <w:lsdException w:name="Emphasis" w:uiPriority="20" w:qFormat="1"/>
+    <w:lsdException w:name="Document Map" w:semiHidden="1" w:unhideWhenUsed="1"/>
+    <w:lsdException w:name="Plain Text" w:semiHidden="1" w:unhideWhenUsed="1"/>
+    <w:lsdException w:name="E-mail Signature" w:semiHidden="1" w:unhideWhenUsed="1"/>
+    <w:lsdException w:name="HTML Top of Form" w:semiHidden="1" w:unhideWhenUsed="1"/>
+    <w:lsdException w:name="HTML Bottom of Form" w:semiHidden="1" w:unhideWhenUsed="1"/>
+    <w:lsdException w:name="Normal (Web)" w:semiHidden="1" w:unhideWhenUsed="1"/>
+    <w:lsdException w:name="HTML Acronym" w:semiHidden="1" w:unhideWhenUsed="1"/>
+    <w:lsdException w:name="HTML Address" w:semiHidden="1" w:unhideWhenUsed="1"/>
+    <w:lsdException w:name="HTML Cite" w:semiHidden="1" w:unhideWhenUsed="1"/>
+    <w:lsdException w:name="HTML Code" w:semiHidden="1" w:unhideWhenUsed="1"/>
+    <w:lsdException w:name="HTML Definition" w:semiHidden="1" w:unhideWhenUsed="1"/>
+    <w:lsdException w:name="HTML Keyboard" w:semiHidden="1" w:unhideWhenUsed="1"/>
+    <w:lsdException w:name="HTML Preformatted" w:semiHidden="1" w:unhideWhenUsed="1"/>
+    <w:lsdException w:name="HTML Sample" w:semiHidden="1" w:unhideWhenUsed="1"/>
+    <w:lsdException w:name="HTML Typewriter" w:semiHidden="1" w:unhideWhenUsed="1"/>
+    <w:lsdException w:name="HTML Variable" w:semiHidden="1" w:unhideWhenUsed="1"/>
+    <w:lsdException w:name="Normal Table" w:semiHidden="1" w:unhideWhenUsed="1"/>
+    <w:lsdException w:name="annotation subject" w:semiHidden="1" w:unhideWhenUsed="1"/>
+    <w:lsdException w:name="No List" w:semiHidden="1" w:unhideWhenUsed="1"/>
+    <w:lsdException w:name="Outline List 1" w:semiHidden="1" w:unhideWhenUsed="1"/>
+    <w:lsdException w:name="Outline List 2" w:semiHidden="1" w:unhideWhenUsed="1"/>
+    <w:lsdException w:name="Outline List 3" w:semiHidden="1" w:unhideWhenUsed="1"/>
+    <w:lsdException w:name="Table Simple 1" w:semiHidden="1" w:unhideWhenUsed="1"/>
+    <w:lsdException w:name="Table Simple 2" w:semiHidden="1" w:unhideWhenUsed="1"/>
+    <w:lsdException w:name="Table Simple 3" w:semiHidden="1" w:unhideWhenUsed="1"/>
+    <w:lsdException w:name="Table Classic 1" w:semiHidden="1" w:unhideWhenUsed="1"/>
+    <w:lsdException w:name="Table Classic 2" w:semiHidden="1" w:unhideWhenUsed="1"/>
+    <w:lsdException w:name="Table Classic 3" w:semiHidden="1" w:unhideWhenUsed="1"/>
+    <w:lsdException w:name="Table Classic 4" w:semiHidden="1" w:unhideWhenUsed="1"/>
+    <w:lsdException w:name="Table Colorful 1" w:semiHidden="1" w:unhideWhenUsed="1"/>
+    <w:lsdException w:name="Table Colorful 2" w:semiHidden="1" w:unhideWhenUsed="1"/>
+    <w:lsdException w:name="Table Colorful 3" w:semiHidden="1" w:unhideWhenUsed="1"/>
+    <w:lsdException w:name="Table Columns 1" w:semiHidden="1" w:unhideWhenUsed="1"/>
+    <w:lsdException w:name="Table Columns 2" w:semiHidden="1" w:unhideWhenUsed="1"/>
+    <w:lsdException w:name="Table Columns 3" w:semiHidden="1" w:unhideWhenUsed="1"/>
+    <w:lsdException w:name="Table Columns 4" w:semiHidden="1" w:unhideWhenUsed="1"/>
+    <w:lsdException w:name="Table Columns 5" w:semiHidden="1" w:unhideWhenUsed="1"/>
+    <w:lsdException w:name="Table Grid 1" w:semiHidden="1" w:unhideWhenUsed="1"/>
+    <w:lsdException w:name="Table Grid 2" w:semiHidden="1" w:unhideWhenUsed="1"/>
+    <w:lsdException w:name="Table Grid 3" w:semiHidden="1" w:unhideWhenUsed="1"/>
+    <w:lsdException w:name="Table Grid 4" w:semiHidden="1" w:unhideWhenUsed="1"/>
+    <w:lsdException w:name="Table Grid 5" w:semiHidden="1" w:unhideWhenUsed="1"/>
+    <w:lsdException w:name="Table Grid 6" w:semiHidden="1" w:unhideWhenUsed="1"/>
+    <w:lsdException w:name="Table Grid 7" w:semiHidden="1" w:unhideWhenUsed="1"/>
+    <w:lsdException w:name="Table Grid 8" w:semiHidden="1" w:unhideWhenUsed="1"/>
+    <w:lsdException w:name="Table List 1" w:semiHidden="1" w:unhideWhenUsed="1"/>
+    <w:lsdException w:name="Table List 2" w:semiHidden="1" w:unhideWhenUsed="1"/>
+    <w:lsdException w:name="Table List 3" w:semiHidden="1" w:unhideWhenUsed="1"/>
+    <w:lsdException w:name="Table List 4" w:semiHidden="1" w:unhideWhenUsed="1"/>
+    <w:lsdException w:name="Table List 5" w:semiHidden="1" w:unhideWhenUsed="1"/>
+    <w:lsdException w:name="Table List 6" w:semiHidden="1" w:unhideWhenUsed="1"/>
+    <w:lsdException w:name="Table List 7" w:semiHidden="1" w:unhideWhenUsed="1"/>
+    <w:lsdException w:name="Table List 8" w:semiHidden="1" w:unhideWhenUsed="1"/>
+    <w:lsdException w:name="Table 3D effects 1" w:semiHidden="1" w:unhideWhenUsed="1"/>
+    <w:lsdException w:name="Table 3D effects 2" w:semiHidden="1" w:unhideWhenUsed="1"/>
+    <w:lsdException w:name="Table 3D effects 3" w:semiHidden="1" w:unhideWhenUsed="1"/>
+    <w:lsdException w:name="Table Contemporary" w:semiHidden="1" w:unhideWhenUsed="1"/>
+    <w:lsdException w:name="Table Elegant" w:semiHidden="1" w:unhideWhenUsed="1"/>
+    <w:lsdException w:name="Table Professional" w:semiHidden="1" w:unhideWhenUsed="1"/>
+    <w:lsdException w:name="Table Subtle 1" w:semiHidden="1" w:unhideWhenUsed="1"/>
+    <w:lsdException w:name="Table Subtle 2" w:semiHidden="1" w:unhideWhenUsed="1"/>
+    <w:lsdException w:name="Table Web 1" w:semiHidden="1" w:unhideWhenUsed="1"/>
+    <w:lsdException w:name="Table Web 2" w:semiHidden="1" w:unhideWhenUsed="1"/>
+    <w:lsdException w:name="Table Web 3" w:semiHidden="1" w:unhideWhenUsed="1"/>
+    <w:lsdException w:name="Balloon Text" w:semiHidden="1" w:unhideWhenUsed="1"/>
+    <w:lsdException w:name="Table Grid" w:uiPriority="59"/>
+    <w:lsdException w:name="Table Theme" w:semiHidden="1" w:unhideWhenUsed="1"/>
+    <w:lsdException w:name="Placeholder Text" w:semiHidden="1"/>
+    <w:lsdException w:name="No Spacing" w:uiPriority="1" w:qFormat="1"/>
+    <w:lsdException w:name="Light Shading" w:uiPriority="60"/>
+    <w:lsdException w:name="Light List" w:uiPriority="61"/>
+    <w:lsdException w:name="Light Grid" w:uiPriority="62"/>
+    <w:lsdException w:name="Medium Shading 1" w:uiPriority="63"/>
+    <w:lsdException w:name="Medium Shading 2" w:uiPriority="64"/>
+    <w:lsdException w:name="Medium List 1" w:uiPriority="65"/>
+    <w:lsdException w:name="Medium List 2" w:uiPriority="66"/>
+    <w:lsdException w:name="Medium Grid 1" w:uiPriority="67"/>
+    <w:lsdException w:name="Medium Grid 2" w:uiPriority="68"/>
+    <w:lsdException w:name="Medium Grid 3" w:uiPriority="69"/>
+    <w:lsdException w:name="Dark List" w:uiPriority="70"/>
+    <w:lsdException w:name="Colorful Shading" w:uiPriority="71"/>
+    <w:lsdException w:name="Colorful List" w:uiPriority="72"/>
+    <w:lsdException w:name="Colorful Grid" w:uiPriority="73"/>
+    <w:lsdException w:name="Light Shading Accent 1" w:uiPriority="60"/>
+    <w:lsdException w:name="Light List Accent 1" w:uiPriority="61"/>
+    <w:lsdException w:name="Light Grid Accent 1" w:uiPriority="62"/>
+    <w:lsdException w:name="Medium Shading 1 Accent 1" w:uiPriority="63"/>
+    <w:lsdException w:name="Medium Shading 2 Accent 1" w:uiPriority="64"/>
+    <w:lsdException w:name="Medium List 1 Accent 1" w:uiPriority="65"/>
+    <w:lsdException w:name="Revision" w:semiHidden="1"/>
+    <w:lsdException w:name="List Paragraph" w:uiPriority="34" w:qFormat="1"/>
+    <w:lsdException w:name="Quote" w:uiPriority="29" w:qFormat="1"/>
+    <w:lsdException w:name="Intense Quote" w:uiPriority="30" w:qFormat="1"/>
+    <w:lsdException w:name="Medium List 2 Accent 1" w:uiPriority="66"/>
+    <w:lsdException w:name="Medium Grid 1 Accent 1" w:uiPriority="67"/>
+    <w:lsdException w:name="Medium Grid 2 Accent 1" w:uiPriority="68"/>
+    <w:lsdException w:name="Medium Grid 3 Accent 1" w:uiPriority="69"/>
+    <w:lsdException w:name="Dark List Accent 1" w:uiPriority="70"/>
+    <w:lsdException w:name="Colorful Shading Accent 1" w:uiPriority="71"/>
+    <w:lsdException w:name="Colorful List Accent 1" w:uiPriority="72"/>
+    <w:lsdException w:name="Colorful Grid Accent 1" w:uiPriority="73"/>
+    <w:lsdException w:name="Light Shading Accent 2" w:uiPriority="60"/>
+    <w:lsdException w:name="Light List Accent 2" w:uiPriority="61"/>
+    <w:lsdException w:name="Light Grid Accent 2" w:uiPriority="62"/>
+    <w:lsdException w:name="Medium Shading 1 Accent 2" w:uiPriority="63"/>
+    <w:lsdException w:name="Medium Shading 2 Accent 2" w:uiPriority="64"/>
+    <w:lsdException w:name="Medium List 1 Accent 2" w:uiPriority="65"/>
+    <w:lsdException w:name="Medium List 2 Accent 2" w:uiPriority="66"/>
+    <w:lsdException w:name="Medium Grid 1 Accent 2" w:uiPriority="67"/>
+    <w:lsdException w:name="Medium Grid 2 Accent 2" w:uiPriority="68"/>
+    <w:lsdException w:name="Medium Grid 3 Accent 2" w:uiPriority="69"/>
+    <w:lsdException w:name="Dark List Accent 2" w:uiPriority="70"/>
+    <w:lsdException w:name="Colorful Shading Accent 2" w:uiPriority="71"/>
+    <w:lsdException w:name="Colorful List Accent 2" w:uiPriority="72"/>
+    <w:lsdException w:name="Colorful Grid Accent 2" w:uiPriority="73"/>
+    <w:lsdException w:name="Light Shading Accent 3" w:uiPriority="60"/>
+    <w:lsdException w:name="Light List Accent 3" w:uiPriority="61"/>
+    <w:lsdException w:name="Light Grid Accent 3" w:uiPriority="62"/>
+    <w:lsdException w:name="Medium Shading 1 Accent 3" w:uiPriority="63"/>
+    <w:lsdException w:name="Medium Shading 2 Accent 3" w:uiPriority="64"/>
+    <w:lsdException w:name="Medium List 1 Accent 3" w:uiPriority="65"/>
+    <w:lsdException w:name="Medium List 2 Accent 3" w:uiPriority="66"/>
+    <w:lsdException w:name="Medium Grid 1 Accent 3" w:uiPriority="67"/>
+    <w:lsdException w:name="Medium Grid 2 Accent 3" w:uiPriority="68"/>
+    <w:lsdException w:name="Medium Grid 3 Accent 3" w:uiPriority="69"/>
+    <w:lsdException w:name="Dark List Accent 3" w:uiPriority="70"/>
+    <w:lsdException w:name="Colorful Shading Accent 3" w:uiPriority="71"/>
+    <w:lsdException w:name="Colorful List Accent 3" w:uiPriority="72"/>
+    <w:lsdException w:name="Colorful Grid Accent 3" w:uiPriority="73"/>
+    <w:lsdException w:name="Light Shading Accent 4" w:uiPriority="60"/>
+    <w:lsdException w:name="Light List Accent 4" w:uiPriority="61"/>
+    <w:lsdException w:name="Light Grid Accent 4" w:uiPriority="62"/>
+    <w:lsdException w:name="Medium Shading 1 Accent 4" w:uiPriority="63"/>
+    <w:lsdException w:name="Medium Shading 2 Accent 4" w:uiPriority="64"/>
+    <w:lsdException w:name="Medium List 1 Accent 4" w:uiPriority="65"/>
+    <w:lsdException w:name="Medium List 2 Accent 4" w:uiPriority="66"/>
+    <w:lsdException w:name="Medium Grid 1 Accent 4" w:uiPriority="67"/>
+    <w:lsdException w:name="Medium Grid 2 Accent 4" w:uiPriority="68"/>
+    <w:lsdException w:name="Medium Grid 3 Accent 4" w:uiPriority="69"/>
+    <w:lsdException w:name="Dark List Accent 4" w:uiPriority="70"/>
+    <w:lsdException w:name="Colorful Shading Accent 4" w:uiPriority="71"/>
+    <w:lsdException w:name="Colorful List Accent 4" w:uiPriority="72"/>
+    <w:lsdException w:name="Colorful Grid Accent 4" w:uiPriority="73"/>
+    <w:lsdException w:name="Light Shading Accent 5" w:uiPriority="60"/>
+    <w:lsdException w:name="Light List Accent 5" w:uiPriority="61"/>
+    <w:lsdException w:name="Light Grid Accent 5" w:uiPriority="62"/>
+    <w:lsdException w:name="Medium Shading 1 Accent 5" w:uiPriority="63"/>
+    <w:lsdException w:name="Medium Shading 2 Accent 5" w:uiPriority="64"/>
+    <w:lsdException w:name="Medium List 1 Accent 5" w:uiPriority="65"/>
+    <w:lsdException w:name="Medium List 2 Accent 5" w:uiPriority="66"/>
+    <w:lsdException w:name="Medium Grid 1 Accent 5" w:uiPriority="67"/>
+    <w:lsdException w:name="Medium Grid 2 Accent 5" w:uiPriority="68"/>
+    <w:lsdException w:name="Medium Grid 3 Accent 5" w:uiPriority="69"/>
+    <w:lsdException w:name="Dark List Accent 5" w:uiPriority="70"/>
+    <w:lsdException w:name="Colorful Shading Accent 5" w:uiPriority="71"/>
+    <w:lsdException w:name="Colorful List Accent 5" w:uiPriority="72"/>
+    <w:lsdException w:name="Colorful Grid Accent 5" w:uiPriority="73"/>
+    <w:lsdException w:name="Light Shading Accent 6" w:uiPriority="60"/>
+    <w:lsdException w:name="Light List Accent 6" w:uiPriority="61"/>
+    <w:lsdException w:name="Light Grid Accent 6" w:uiPriority="62"/>
+    <w:lsdException w:name="Medium Shading 1 Accent 6" w:uiPriority="63"/>
+    <w:lsdException w:name="Medium Shading 2 Accent 6" w:uiPriority="64"/>
+    <w:lsdException w:name="Medium List 1 Accent 6" w:uiPriority="65"/>
+    <w:lsdException w:name="Medium List 2 Accent 6" w:uiPriority="66"/>
+    <w:lsdException w:name="Medium Grid 1 Accent 6" w:uiPriority="67"/>
+    <w:lsdException w:name="Medium Grid 2 Accent 6" w:uiPriority="68"/>
+    <w:lsdException w:name="Medium Grid 3 Accent 6" w:uiPriority="69"/>
+    <w:lsdException w:name="Dark List Accent 6" w:uiPriority="70"/>
+    <w:lsdException w:name="Colorful Shading Accent 6" w:uiPriority="71"/>
+    <w:lsdException w:name="Colorful List Accent 6" w:uiPriority="72"/>
+    <w:lsdException w:name="Colorful Grid Accent 6" w:uiPriority="73"/>
+    <w:lsdException w:name="Subtle Emphasis" w:uiPriority="19" w:qFormat="1"/>
+    <w:lsdException w:name="Intense Emphasis" w:uiPriority="21" w:qFormat="1"/>
+    <w:lsdException w:name="Subtle Reference" w:uiPriority="31" w:qFormat="1"/>
+    <w:lsdException w:name="Intense Reference" w:uiPriority="32" w:qFormat="1"/>
+    <w:lsdException w:name="Book Title" w:uiPriority="33" w:qFormat="1"/>
+    <w:lsdException w:name="Bibliography" w:semiHidden="1" w:uiPriority="37" w:unhideWhenUsed="1"/>
+    <w:lsdException w:name="TOC Heading" w:semiHidden="1" w:uiPriority="39" w:unhideWhenUsed="1" w:qFormat="1"/>
+    <w:lsdException w:name="Plain Table 1" w:uiPriority="41"/>
+    <w:lsdException w:name="Plain Table 2" w:uiPriority="42"/>
+    <w:lsdException w:name="Plain Table 3" w:uiPriority="43"/>
+    <w:lsdException w:name="Plain Table 4" w:uiPriority="44"/>
+    <w:lsdException w:name="Plain Table 5" w:uiPriority="45"/>
+    <w:lsdException w:name="Grid Table Light" w:uiPriority="40"/>
+    <w:lsdException w:name="Grid Table 1 Light" w:uiPriority="46"/>
+    <w:lsdException w:name="Grid Table 2" w:uiPriority="47"/>
+    <w:lsdException w:name="Grid Table 3" w:uiPriority="48"/>
+    <w:lsdException w:name="Grid Table 4" w:uiPriority="49"/>
+    <w:lsdException w:name="Grid Table 5 Dark" w:uiPriority="50"/>
+    <w:lsdException w:name="Grid Table 6 Colorful" w:uiPriority="51"/>
+    <w:lsdException w:name="Grid Table 7 Colorful" w:uiPriority="52"/>
+    <w:lsdException w:name="Grid Table 1 Light Accent 1" w:uiPriority="46"/>
+    <w:lsdException w:name="Grid Table 2 Accent 1" w:uiPriority="47"/>
+    <w:lsdException w:name="Grid Table 3 Accent 1" w:uiPriority="48"/>
+    <w:lsdException w:name="Grid Table 4 Accent 1" w:uiPriority="49"/>
+    <w:lsdException w:name="Grid Table 5 Dark Accent 1" w:uiPriority="50"/>
+    <w:lsdException w:name="Grid Table 6 Colorful Accent 1" w:uiPriority="51"/>
+    <w:lsdException w:name="Grid Table 7 Colorful Accent 1" w:uiPriority="52"/>
+    <w:lsdException w:name="Grid Table 1 Light Accent 2" w:uiPriority="46"/>
+    <w:lsdException w:name="Grid Table 2 Accent 2" w:uiPriority="47"/>
+    <w:lsdException w:name="Grid Table 3 Accent 2" w:uiPriority="48"/>
+    <w:lsdException w:name="Grid Table 4 Accent 2" w:uiPriority="49"/>
+    <w:lsdException w:name="Grid Table 5 Dark Accent 2" w:uiPriority="50"/>
+    <w:lsdException w:name="Grid Table 6 Colorful Accent 2" w:uiPriority="51"/>
+    <w:lsdException w:name="Grid Table 7 Colorful Accent 2" w:uiPriority="52"/>
+    <w:lsdException w:name="Grid Table 1 Light Accent 3" w:uiPriority="46"/>
+    <w:lsdException w:name="Grid Table 2 Accent 3" w:uiPriority="47"/>
+    <w:lsdException w:name="Grid Table 3 Accent 3" w:uiPriority="48"/>
+    <w:lsdException w:name="Grid Table 4 Accent 3" w:uiPriority="49"/>
+    <w:lsdException w:name="Grid Table 5 Dark Accent 3" w:uiPriority="50"/>
+    <w:lsdException w:name="Grid Table 6 Colorful Accent 3" w:uiPriority="51"/>
+    <w:lsdException w:name="Grid Table 7 Colorful Accent 3" w:uiPriority="52"/>
+    <w:lsdException w:name="Grid Table 1 Light Accent 4" w:uiPriority="46"/>
+    <w:lsdException w:name="Grid Table 2 Accent 4" w:uiPriority="47"/>
+    <w:lsdException w:name="Grid Table 3 Accent 4" w:uiPriority="48"/>
+    <w:lsdException w:name="Grid Table 4 Accent 4" w:uiPriority="49"/>
+    <w:lsdException w:name="Grid Table 5 Dark Accent 4" w:uiPriority="50"/>
+    <w:lsdException w:name="Grid Table 6 Colorful Accent 4" w:uiPriority="51"/>
+    <w:lsdException w:name="Grid Table 7 Colorful Accent 4" w:uiPriority="52"/>
+    <w:lsdException w:name="Grid Table 1 Light Accent 5" w:uiPriority="46"/>
+    <w:lsdException w:name="Grid Table 2 Accent 5" w:uiPriority="47"/>
+    <w:lsdException w:name="Grid Table 3 Accent 5" w:uiPriority="48"/>
+    <w:lsdException w:name="Grid Table 4 Accent 5" w:uiPriority="49"/>
+    <w:lsdException w:name="Grid Table 5 Dark Accent 5" w:uiPriority="50"/>
+    <w:lsdException w:name="Grid Table 6 Colorful Accent 5" w:uiPriority="51"/>
+    <w:lsdException w:name="Grid Table 7 Colorful Accent 5" w:uiPriority="52"/>
+    <w:lsdException w:name="Grid Table 1 Light Accent 6" w:uiPriority="46"/>
+    <w:lsdException w:name="Grid Table 2 Accent 6" w:uiPriority="47"/>
+    <w:lsdException w:name="Grid Table 3 Accent 6" w:uiPriority="48"/>
+    <w:lsdException w:name="Grid Table 4 Accent 6" w:uiPriority="49"/>
+    <w:lsdException w:name="Grid Table 5 Dark Accent 6" w:uiPriority="50"/>
+    <w:lsdException w:name="Grid Table 6 Colorful Accent 6" w:uiPriority="51"/>
+    <w:lsdException w:name="Grid Table 7 Colorful Accent 6" w:uiPriority="52"/>
+    <w:lsdException w:name="List Table 1 Light" w:uiPriority="46"/>
+    <w:lsdException w:name="List Table 2" w:uiPriority="47"/>
+    <w:lsdException w:name="List Table 3" w:uiPriority="48"/>
+    <w:lsdException w:name="List Table 4" w:uiPriority="49"/>
+    <w:lsdException w:name="List Table 5 Dark" w:uiPriority="50"/>
+    <w:lsdException w:name="List Table 6 Colorful" w:uiPriority="51"/>
+    <w:lsdException w:name="List Table 7 Colorful" w:uiPriority="52"/>
+    <w:lsdException w:name="List Table 1 Light Accent 1" w:uiPriority="46"/>
+    <w:lsdException w:name="List Table 2 Accent 1" w:uiPriority="47"/>
+    <w:lsdException w:name="List Table 3 Accent 1" w:uiPriority="48"/>
+    <w:lsdException w:name="List Table 4 Accent 1" w:uiPriority="49"/>
+    <w:lsdException w:name="List Table 5 Dark Accent 1" w:uiPriority="50"/>
+    <w:lsdException w:name="List Table 6 Colorful Accent 1" w:uiPriority="51"/>
+    <w:lsdException w:name="List Table 7 Colorful Accent 1" w:uiPriority="52"/>
+    <w:lsdException w:name="List Table 1 Light Accent 2" w:uiPriority="46"/>
+    <w:lsdException w:name="List Table 2 Accent 2" w:uiPriority="47"/>
+    <w:lsdException w:name="List Table 3 Accent 2" w:uiPriority="48"/>
+    <w:lsdException w:name="List Table 4 Accent 2" w:uiPriority="49"/>
+    <w:lsdException w:name="List Table 5 Dark Accent 2" w:uiPriority="50"/>
+    <w:lsdException w:name="List Table 6 Colorful Accent 2" w:uiPriority="51"/>
+    <w:lsdException w:name="List Table 7 Colorful Accent 2" w:uiPriority="52"/>
+    <w:lsdException w:name="List Table 1 Light Accent 3" w:uiPriority="46"/>
+    <w:lsdException w:name="List Table 2 Accent 3" w:uiPriority="47"/>
+    <w:lsdException w:name="List Table 3 Accent 3" w:uiPriority="48"/>
+    <w:lsdException w:name="List Table 4 Accent 3" w:uiPriority="49"/>
+    <w:lsdException w:name="List Table 5 Dark Accent 3" w:uiPriority="50"/>
+    <w:lsdException w:name="List Table 6 Colorful Accent 3" w:uiPriority="51"/>
+    <w:lsdException w:name="List Table 7 Colorful Accent 3" w:uiPriority="52"/>
+    <w:lsdException w:name="List Table 1 Light Accent 4" w:uiPriority="46"/>
+    <w:lsdException w:name="List Table 2 Accent 4" w:uiPriority="47"/>
+    <w:lsdException w:name="List Table 3 Accent 4" w:uiPriority="48"/>
+    <w:lsdException w:name="List Table 4 Accent 4" w:uiPriority="49"/>
+    <w:lsdException w:name="List Table 5 Dark Accent 4" w:uiPriority="50"/>
+    <w:lsdException w:name="List Table 6 Colorful Accent 4" w:uiPriority="51"/>
+    <w:lsdException w:name="List Table 7 Colorful Accent 4" w:uiPriority="52"/>
+    <w:lsdException w:name="List Table 1 Light Accent 5" w:uiPriority="46"/>
+    <w:lsdException w:name="List Table 2 Accent 5" w:uiPriority="47"/>
+    <w:lsdException w:name="List Table 3 Accent 5" w:uiPriority="48"/>
+    <w:lsdException w:name="List Table 4 Accent 5" w:uiPriority="49"/>
+    <w:lsdException w:name="List Table 5 Dark Accent 5" w:uiPriority="50"/>
+    <w:lsdException w:name="List Table 6 Colorful Accent 5" w:uiPriority="51"/>
+    <w:lsdException w:name="List Table 7 Colorful Accent 5" w:uiPriority="52"/>
+    <w:lsdException w:name="List Table 1 Light Accent 6" w:uiPriority="46"/>
+    <w:lsdException w:name="List Table 2 Accent 6" w:uiPriority="47"/>
+    <w:lsdException w:name="List Table 3 Accent 6" w:uiPriority="48"/>
+    <w:lsdException w:name="List Table 4 Accent 6" w:uiPriority="49"/>
+    <w:lsdException w:name="List Table 5 Dark Accent 6" w:uiPriority="50"/>
+    <w:lsdException w:name="List Table 6 Colorful Accent 6" w:uiPriority="51"/>
+    <w:lsdException w:name="List Table 7 Colorful Accent 6" w:uiPriority="52"/>
   </w:latentStyles>
   <w:style w:type="paragraph" w:default="1" w:styleId="Normal">
     <w:name w:val="Normal"/>
@@ -16344,7 +16914,6 @@
     <w:uiPriority w:val="99"/>
     <w:semiHidden/>
     <w:unhideWhenUsed/>
-    <w:qFormat/>
     <w:tblPr>
       <w:tblInd w:w="0" w:type="dxa"/>
       <w:tblCellMar>
@@ -16767,7 +17336,6 @@
     <w:uiPriority w:val="59"/>
     <w:rsid w:val="00103648"/>
     <w:tblPr>
-      <w:tblInd w:w="0" w:type="dxa"/>
       <w:tblBorders>
         <w:top w:val="single" w:sz="4" w:space="0" w:color="auto"/>
         <w:left w:val="single" w:sz="4" w:space="0" w:color="auto"/>
@@ -16776,12 +17344,6 @@
         <w:insideH w:val="single" w:sz="4" w:space="0" w:color="auto"/>
         <w:insideV w:val="single" w:sz="4" w:space="0" w:color="auto"/>
       </w:tblBorders>
-      <w:tblCellMar>
-        <w:top w:w="0" w:type="dxa"/>
-        <w:left w:w="108" w:type="dxa"/>
-        <w:bottom w:w="0" w:type="dxa"/>
-        <w:right w:w="108" w:type="dxa"/>
-      </w:tblCellMar>
     </w:tblPr>
   </w:style>
   <w:style w:type="paragraph" w:customStyle="1" w:styleId="EstiloLegendaCentralizado">
@@ -16898,17 +17460,10 @@
     <w:tblPr>
       <w:tblStyleRowBandSize w:val="1"/>
       <w:tblStyleColBandSize w:val="1"/>
-      <w:tblInd w:w="0" w:type="dxa"/>
       <w:tblBorders>
         <w:top w:val="single" w:sz="8" w:space="0" w:color="000000" w:themeColor="text1"/>
         <w:bottom w:val="single" w:sz="8" w:space="0" w:color="000000" w:themeColor="text1"/>
       </w:tblBorders>
-      <w:tblCellMar>
-        <w:top w:w="0" w:type="dxa"/>
-        <w:left w:w="108" w:type="dxa"/>
-        <w:bottom w:w="0" w:type="dxa"/>
-        <w:right w:w="108" w:type="dxa"/>
-      </w:tblCellMar>
     </w:tblPr>
     <w:tblStylePr w:type="firstRow">
       <w:pPr>
@@ -16995,7 +17550,6 @@
     <w:tblPr>
       <w:tblStyleRowBandSize w:val="1"/>
       <w:tblStyleColBandSize w:val="1"/>
-      <w:tblInd w:w="0" w:type="dxa"/>
       <w:tblBorders>
         <w:top w:val="single" w:sz="8" w:space="0" w:color="FFFFFF" w:themeColor="background1"/>
         <w:left w:val="single" w:sz="8" w:space="0" w:color="FFFFFF" w:themeColor="background1"/>
@@ -17004,12 +17558,6 @@
         <w:insideH w:val="single" w:sz="6" w:space="0" w:color="FFFFFF" w:themeColor="background1"/>
         <w:insideV w:val="single" w:sz="6" w:space="0" w:color="FFFFFF" w:themeColor="background1"/>
       </w:tblBorders>
-      <w:tblCellMar>
-        <w:top w:w="0" w:type="dxa"/>
-        <w:left w:w="108" w:type="dxa"/>
-        <w:bottom w:w="0" w:type="dxa"/>
-        <w:right w:w="108" w:type="dxa"/>
-      </w:tblCellMar>
     </w:tblPr>
     <w:tcPr>
       <w:shd w:val="clear" w:color="auto" w:fill="C0C0C0" w:themeFill="text1" w:themeFillTint="3F"/>
@@ -17160,8 +17708,8 @@
       <w:lang w:eastAsia="pt-BR"/>
     </w:rPr>
   </w:style>
-  <w:style w:type="paragraph" w:customStyle="1" w:styleId="ListParagraph">
-    <w:name w:val="List Paragraph"/>
+  <w:style w:type="paragraph" w:customStyle="1" w:styleId="PargrafodaLista1">
+    <w:name w:val="Parágrafo da Lista1"/>
     <w:basedOn w:val="Normal"/>
     <w:rsid w:val="00B834F1"/>
     <w:pPr>
@@ -17485,7 +18033,7 @@
 </file>
 
 <file path=customXml/itemProps2.xml><?xml version="1.0" encoding="utf-8"?>
-<ds:datastoreItem xmlns:ds="http://schemas.openxmlformats.org/officeDocument/2006/customXml" ds:itemID="{A97C5E47-57C5-4456-89CD-DDBCC1ACF48F}">
+<ds:datastoreItem xmlns:ds="http://schemas.openxmlformats.org/officeDocument/2006/customXml" ds:itemID="{24654712-0020-4F1A-8324-A58C4687C685}">
   <ds:schemaRefs>
     <ds:schemaRef ds:uri="http://schemas.openxmlformats.org/officeDocument/2006/bibliography"/>
   </ds:schemaRefs>

</xml_diff>